<commit_message>
MANUAL TECNICO Y CONFIG COMENTARIOS
</commit_message>
<xml_diff>
--- a/documentacion/MANUAL SICEP TECNICO.docx
+++ b/documentacion/MANUAL SICEP TECNICO.docx
@@ -6,6 +6,8 @@
       <w:pPr>
         <w:jc w:val="both"/>
       </w:pPr>
+      <w:bookmarkStart w:id="0" w:name="_Hlk111805491"/>
+      <w:bookmarkEnd w:id="0"/>
       <w:r>
         <w:br w:type="page"/>
       </w:r>
@@ -125,7 +127,7 @@
             <w:pStyle w:val="Ttulo1"/>
             <w:jc w:val="both"/>
           </w:pPr>
-          <w:bookmarkStart w:id="0" w:name="_Toc110357461"/>
+          <w:bookmarkStart w:id="1" w:name="_Toc111805831"/>
           <w:r>
             <w:rPr>
               <w:lang w:val="es-ES"/>
@@ -135,7 +137,7 @@
           <w:r>
             <w:t>contenido</w:t>
           </w:r>
-          <w:bookmarkEnd w:id="0"/>
+          <w:bookmarkEnd w:id="1"/>
         </w:p>
         <w:p>
           <w:pPr>
@@ -146,6 +148,7 @@
             <w:rPr>
               <w:rFonts w:cstheme="minorBidi"/>
               <w:noProof/>
+              <w:lang w:val="es-419" w:eastAsia="es-419"/>
             </w:rPr>
           </w:pPr>
           <w:r>
@@ -166,7 +169,7 @@
             </w:rPr>
             <w:fldChar w:fldCharType="separate"/>
           </w:r>
-          <w:hyperlink w:anchor="_Toc110357461" w:history="1">
+          <w:hyperlink w:anchor="_Toc111805831" w:history="1">
             <w:r>
               <w:rPr>
                 <w:rStyle w:val="Hipervnculo"/>
@@ -201,7 +204,7 @@
                 <w:noProof/>
                 <w:webHidden/>
               </w:rPr>
-              <w:instrText xml:space="preserve"> PAGEREF _Toc110357461 \h </w:instrText>
+              <w:instrText xml:space="preserve"> PAGEREF _Toc111805831 \h </w:instrText>
             </w:r>
             <w:r>
               <w:rPr>
@@ -241,9 +244,10 @@
             <w:rPr>
               <w:rFonts w:cstheme="minorBidi"/>
               <w:noProof/>
+              <w:lang w:val="es-419" w:eastAsia="es-419"/>
             </w:rPr>
           </w:pPr>
-          <w:hyperlink w:anchor="_Toc110357462" w:history="1">
+          <w:hyperlink w:anchor="_Toc111805832" w:history="1">
             <w:r>
               <w:rPr>
                 <w:rStyle w:val="Hipervnculo"/>
@@ -270,7 +274,7 @@
                 <w:noProof/>
                 <w:webHidden/>
               </w:rPr>
-              <w:instrText xml:space="preserve"> PAGEREF _Toc110357462 \h </w:instrText>
+              <w:instrText xml:space="preserve"> PAGEREF _Toc111805832 \h </w:instrText>
             </w:r>
             <w:r>
               <w:rPr>
@@ -290,7 +294,7 @@
                 <w:noProof/>
                 <w:webHidden/>
               </w:rPr>
-              <w:t>3</w:t>
+              <w:t>4</w:t>
             </w:r>
             <w:r>
               <w:rPr>
@@ -310,9 +314,10 @@
             <w:rPr>
               <w:rFonts w:cstheme="minorBidi"/>
               <w:noProof/>
+              <w:lang w:val="es-419" w:eastAsia="es-419"/>
             </w:rPr>
           </w:pPr>
-          <w:hyperlink w:anchor="_Toc110357463" w:history="1">
+          <w:hyperlink w:anchor="_Toc111805833" w:history="1">
             <w:r>
               <w:rPr>
                 <w:rStyle w:val="Hipervnculo"/>
@@ -339,7 +344,7 @@
                 <w:noProof/>
                 <w:webHidden/>
               </w:rPr>
-              <w:instrText xml:space="preserve"> PAGEREF _Toc110357463 \h </w:instrText>
+              <w:instrText xml:space="preserve"> PAGEREF _Toc111805833 \h </w:instrText>
             </w:r>
             <w:r>
               <w:rPr>
@@ -359,7 +364,7 @@
                 <w:noProof/>
                 <w:webHidden/>
               </w:rPr>
-              <w:t>3</w:t>
+              <w:t>4</w:t>
             </w:r>
             <w:r>
               <w:rPr>
@@ -379,15 +384,16 @@
             <w:rPr>
               <w:rFonts w:cstheme="minorBidi"/>
               <w:noProof/>
+              <w:lang w:val="es-419" w:eastAsia="es-419"/>
             </w:rPr>
           </w:pPr>
-          <w:hyperlink w:anchor="_Toc110357464" w:history="1">
+          <w:hyperlink w:anchor="_Toc111805834" w:history="1">
             <w:r>
               <w:rPr>
                 <w:rStyle w:val="Hipervnculo"/>
                 <w:noProof/>
               </w:rPr>
-              <w:t>Aspectos tecnicos</w:t>
+              <w:t>Aspectos técnicos</w:t>
             </w:r>
             <w:r>
               <w:rPr>
@@ -408,7 +414,7 @@
                 <w:noProof/>
                 <w:webHidden/>
               </w:rPr>
-              <w:instrText xml:space="preserve"> PAGEREF _Toc110357464 \h </w:instrText>
+              <w:instrText xml:space="preserve"> PAGEREF _Toc111805834 \h </w:instrText>
             </w:r>
             <w:r>
               <w:rPr>
@@ -428,7 +434,7 @@
                 <w:noProof/>
                 <w:webHidden/>
               </w:rPr>
-              <w:t>4</w:t>
+              <w:t>5</w:t>
             </w:r>
             <w:r>
               <w:rPr>
@@ -442,6 +448,76 @@
         <w:p>
           <w:pPr>
             <w:pStyle w:val="TDC2"/>
+            <w:tabs>
+              <w:tab w:val="right" w:leader="dot" w:pos="8828"/>
+            </w:tabs>
+            <w:rPr>
+              <w:rFonts w:cstheme="minorBidi"/>
+              <w:noProof/>
+              <w:lang w:val="es-419" w:eastAsia="es-419"/>
+            </w:rPr>
+          </w:pPr>
+          <w:hyperlink w:anchor="_Toc111805835" w:history="1">
+            <w:r>
+              <w:rPr>
+                <w:rStyle w:val="Hipervnculo"/>
+                <w:noProof/>
+              </w:rPr>
+              <w:t>Herramientas y tecnologías utilizadas para el desarrollo</w:t>
+            </w:r>
+            <w:r>
+              <w:rPr>
+                <w:noProof/>
+                <w:webHidden/>
+              </w:rPr>
+              <w:tab/>
+            </w:r>
+            <w:r>
+              <w:rPr>
+                <w:noProof/>
+                <w:webHidden/>
+              </w:rPr>
+              <w:fldChar w:fldCharType="begin"/>
+            </w:r>
+            <w:r>
+              <w:rPr>
+                <w:noProof/>
+                <w:webHidden/>
+              </w:rPr>
+              <w:instrText xml:space="preserve"> PAGEREF _Toc111805835 \h </w:instrText>
+            </w:r>
+            <w:r>
+              <w:rPr>
+                <w:noProof/>
+                <w:webHidden/>
+              </w:rPr>
+            </w:r>
+            <w:r>
+              <w:rPr>
+                <w:noProof/>
+                <w:webHidden/>
+              </w:rPr>
+              <w:fldChar w:fldCharType="separate"/>
+            </w:r>
+            <w:r>
+              <w:rPr>
+                <w:noProof/>
+                <w:webHidden/>
+              </w:rPr>
+              <w:t>5</w:t>
+            </w:r>
+            <w:r>
+              <w:rPr>
+                <w:noProof/>
+                <w:webHidden/>
+              </w:rPr>
+              <w:fldChar w:fldCharType="end"/>
+            </w:r>
+          </w:hyperlink>
+        </w:p>
+        <w:p>
+          <w:pPr>
+            <w:pStyle w:val="TDC3"/>
             <w:tabs>
               <w:tab w:val="left" w:pos="880"/>
               <w:tab w:val="right" w:leader="dot" w:pos="8828"/>
@@ -449,20 +525,22 @@
             <w:rPr>
               <w:rFonts w:cstheme="minorBidi"/>
               <w:noProof/>
+              <w:lang w:val="es-419" w:eastAsia="es-419"/>
             </w:rPr>
           </w:pPr>
-          <w:hyperlink w:anchor="_Toc110357465" w:history="1">
+          <w:hyperlink w:anchor="_Toc111805836" w:history="1">
             <w:r>
               <w:rPr>
                 <w:rStyle w:val="Hipervnculo"/>
                 <w:noProof/>
               </w:rPr>
-              <w:t>1.1</w:t>
+              <w:t>1.</w:t>
             </w:r>
             <w:r>
               <w:rPr>
                 <w:rFonts w:cstheme="minorBidi"/>
                 <w:noProof/>
+                <w:lang w:val="es-419" w:eastAsia="es-419"/>
               </w:rPr>
               <w:tab/>
             </w:r>
@@ -471,7 +549,7 @@
                 <w:rStyle w:val="Hipervnculo"/>
                 <w:noProof/>
               </w:rPr>
-              <w:t>Herramientas y tecnologías utilizadas para el desarrollo</w:t>
+              <w:t>GitHub</w:t>
             </w:r>
             <w:r>
               <w:rPr>
@@ -492,7 +570,7 @@
                 <w:noProof/>
                 <w:webHidden/>
               </w:rPr>
-              <w:instrText xml:space="preserve"> PAGEREF _Toc110357465 \h </w:instrText>
+              <w:instrText xml:space="preserve"> PAGEREF _Toc111805836 \h </w:instrText>
             </w:r>
             <w:r>
               <w:rPr>
@@ -512,7 +590,1545 @@
                 <w:noProof/>
                 <w:webHidden/>
               </w:rPr>
-              <w:t>4</w:t>
+              <w:t>5</w:t>
+            </w:r>
+            <w:r>
+              <w:rPr>
+                <w:noProof/>
+                <w:webHidden/>
+              </w:rPr>
+              <w:fldChar w:fldCharType="end"/>
+            </w:r>
+          </w:hyperlink>
+        </w:p>
+        <w:p>
+          <w:pPr>
+            <w:pStyle w:val="TDC3"/>
+            <w:tabs>
+              <w:tab w:val="left" w:pos="880"/>
+              <w:tab w:val="right" w:leader="dot" w:pos="8828"/>
+            </w:tabs>
+            <w:rPr>
+              <w:rFonts w:cstheme="minorBidi"/>
+              <w:noProof/>
+              <w:lang w:val="es-419" w:eastAsia="es-419"/>
+            </w:rPr>
+          </w:pPr>
+          <w:hyperlink w:anchor="_Toc111805837" w:history="1">
+            <w:r>
+              <w:rPr>
+                <w:rStyle w:val="Hipervnculo"/>
+                <w:noProof/>
+              </w:rPr>
+              <w:t>2.</w:t>
+            </w:r>
+            <w:r>
+              <w:rPr>
+                <w:rFonts w:cstheme="minorBidi"/>
+                <w:noProof/>
+                <w:lang w:val="es-419" w:eastAsia="es-419"/>
+              </w:rPr>
+              <w:tab/>
+            </w:r>
+            <w:r>
+              <w:rPr>
+                <w:rStyle w:val="Hipervnculo"/>
+                <w:noProof/>
+              </w:rPr>
+              <w:t>Bootstrap 5</w:t>
+            </w:r>
+            <w:r>
+              <w:rPr>
+                <w:noProof/>
+                <w:webHidden/>
+              </w:rPr>
+              <w:tab/>
+            </w:r>
+            <w:r>
+              <w:rPr>
+                <w:noProof/>
+                <w:webHidden/>
+              </w:rPr>
+              <w:fldChar w:fldCharType="begin"/>
+            </w:r>
+            <w:r>
+              <w:rPr>
+                <w:noProof/>
+                <w:webHidden/>
+              </w:rPr>
+              <w:instrText xml:space="preserve"> PAGEREF _Toc111805837 \h </w:instrText>
+            </w:r>
+            <w:r>
+              <w:rPr>
+                <w:noProof/>
+                <w:webHidden/>
+              </w:rPr>
+            </w:r>
+            <w:r>
+              <w:rPr>
+                <w:noProof/>
+                <w:webHidden/>
+              </w:rPr>
+              <w:fldChar w:fldCharType="separate"/>
+            </w:r>
+            <w:r>
+              <w:rPr>
+                <w:noProof/>
+                <w:webHidden/>
+              </w:rPr>
+              <w:t>5</w:t>
+            </w:r>
+            <w:r>
+              <w:rPr>
+                <w:noProof/>
+                <w:webHidden/>
+              </w:rPr>
+              <w:fldChar w:fldCharType="end"/>
+            </w:r>
+          </w:hyperlink>
+        </w:p>
+        <w:p>
+          <w:pPr>
+            <w:pStyle w:val="TDC3"/>
+            <w:tabs>
+              <w:tab w:val="left" w:pos="880"/>
+              <w:tab w:val="right" w:leader="dot" w:pos="8828"/>
+            </w:tabs>
+            <w:rPr>
+              <w:rFonts w:cstheme="minorBidi"/>
+              <w:noProof/>
+              <w:lang w:val="es-419" w:eastAsia="es-419"/>
+            </w:rPr>
+          </w:pPr>
+          <w:hyperlink w:anchor="_Toc111805838" w:history="1">
+            <w:r>
+              <w:rPr>
+                <w:rStyle w:val="Hipervnculo"/>
+                <w:noProof/>
+              </w:rPr>
+              <w:t>3.</w:t>
+            </w:r>
+            <w:r>
+              <w:rPr>
+                <w:rFonts w:cstheme="minorBidi"/>
+                <w:noProof/>
+                <w:lang w:val="es-419" w:eastAsia="es-419"/>
+              </w:rPr>
+              <w:tab/>
+            </w:r>
+            <w:r>
+              <w:rPr>
+                <w:rStyle w:val="Hipervnculo"/>
+                <w:noProof/>
+              </w:rPr>
+              <w:t>HTML5</w:t>
+            </w:r>
+            <w:r>
+              <w:rPr>
+                <w:noProof/>
+                <w:webHidden/>
+              </w:rPr>
+              <w:tab/>
+            </w:r>
+            <w:r>
+              <w:rPr>
+                <w:noProof/>
+                <w:webHidden/>
+              </w:rPr>
+              <w:fldChar w:fldCharType="begin"/>
+            </w:r>
+            <w:r>
+              <w:rPr>
+                <w:noProof/>
+                <w:webHidden/>
+              </w:rPr>
+              <w:instrText xml:space="preserve"> PAGEREF _Toc111805838 \h </w:instrText>
+            </w:r>
+            <w:r>
+              <w:rPr>
+                <w:noProof/>
+                <w:webHidden/>
+              </w:rPr>
+            </w:r>
+            <w:r>
+              <w:rPr>
+                <w:noProof/>
+                <w:webHidden/>
+              </w:rPr>
+              <w:fldChar w:fldCharType="separate"/>
+            </w:r>
+            <w:r>
+              <w:rPr>
+                <w:noProof/>
+                <w:webHidden/>
+              </w:rPr>
+              <w:t>5</w:t>
+            </w:r>
+            <w:r>
+              <w:rPr>
+                <w:noProof/>
+                <w:webHidden/>
+              </w:rPr>
+              <w:fldChar w:fldCharType="end"/>
+            </w:r>
+          </w:hyperlink>
+        </w:p>
+        <w:p>
+          <w:pPr>
+            <w:pStyle w:val="TDC3"/>
+            <w:tabs>
+              <w:tab w:val="left" w:pos="880"/>
+              <w:tab w:val="right" w:leader="dot" w:pos="8828"/>
+            </w:tabs>
+            <w:rPr>
+              <w:rFonts w:cstheme="minorBidi"/>
+              <w:noProof/>
+              <w:lang w:val="es-419" w:eastAsia="es-419"/>
+            </w:rPr>
+          </w:pPr>
+          <w:hyperlink w:anchor="_Toc111805839" w:history="1">
+            <w:r>
+              <w:rPr>
+                <w:rStyle w:val="Hipervnculo"/>
+                <w:noProof/>
+              </w:rPr>
+              <w:t>4.</w:t>
+            </w:r>
+            <w:r>
+              <w:rPr>
+                <w:rFonts w:cstheme="minorBidi"/>
+                <w:noProof/>
+                <w:lang w:val="es-419" w:eastAsia="es-419"/>
+              </w:rPr>
+              <w:tab/>
+            </w:r>
+            <w:r>
+              <w:rPr>
+                <w:rStyle w:val="Hipervnculo"/>
+                <w:noProof/>
+              </w:rPr>
+              <w:t>CSS3</w:t>
+            </w:r>
+            <w:r>
+              <w:rPr>
+                <w:noProof/>
+                <w:webHidden/>
+              </w:rPr>
+              <w:tab/>
+            </w:r>
+            <w:r>
+              <w:rPr>
+                <w:noProof/>
+                <w:webHidden/>
+              </w:rPr>
+              <w:fldChar w:fldCharType="begin"/>
+            </w:r>
+            <w:r>
+              <w:rPr>
+                <w:noProof/>
+                <w:webHidden/>
+              </w:rPr>
+              <w:instrText xml:space="preserve"> PAGEREF _Toc111805839 \h </w:instrText>
+            </w:r>
+            <w:r>
+              <w:rPr>
+                <w:noProof/>
+                <w:webHidden/>
+              </w:rPr>
+            </w:r>
+            <w:r>
+              <w:rPr>
+                <w:noProof/>
+                <w:webHidden/>
+              </w:rPr>
+              <w:fldChar w:fldCharType="separate"/>
+            </w:r>
+            <w:r>
+              <w:rPr>
+                <w:noProof/>
+                <w:webHidden/>
+              </w:rPr>
+              <w:t>5</w:t>
+            </w:r>
+            <w:r>
+              <w:rPr>
+                <w:noProof/>
+                <w:webHidden/>
+              </w:rPr>
+              <w:fldChar w:fldCharType="end"/>
+            </w:r>
+          </w:hyperlink>
+        </w:p>
+        <w:p>
+          <w:pPr>
+            <w:pStyle w:val="TDC3"/>
+            <w:tabs>
+              <w:tab w:val="left" w:pos="880"/>
+              <w:tab w:val="right" w:leader="dot" w:pos="8828"/>
+            </w:tabs>
+            <w:rPr>
+              <w:rFonts w:cstheme="minorBidi"/>
+              <w:noProof/>
+              <w:lang w:val="es-419" w:eastAsia="es-419"/>
+            </w:rPr>
+          </w:pPr>
+          <w:hyperlink w:anchor="_Toc111805840" w:history="1">
+            <w:r>
+              <w:rPr>
+                <w:rStyle w:val="Hipervnculo"/>
+                <w:noProof/>
+              </w:rPr>
+              <w:t>5.</w:t>
+            </w:r>
+            <w:r>
+              <w:rPr>
+                <w:rFonts w:cstheme="minorBidi"/>
+                <w:noProof/>
+                <w:lang w:val="es-419" w:eastAsia="es-419"/>
+              </w:rPr>
+              <w:tab/>
+            </w:r>
+            <w:r>
+              <w:rPr>
+                <w:rStyle w:val="Hipervnculo"/>
+                <w:noProof/>
+              </w:rPr>
+              <w:t>PHP 7.4</w:t>
+            </w:r>
+            <w:r>
+              <w:rPr>
+                <w:noProof/>
+                <w:webHidden/>
+              </w:rPr>
+              <w:tab/>
+            </w:r>
+            <w:r>
+              <w:rPr>
+                <w:noProof/>
+                <w:webHidden/>
+              </w:rPr>
+              <w:fldChar w:fldCharType="begin"/>
+            </w:r>
+            <w:r>
+              <w:rPr>
+                <w:noProof/>
+                <w:webHidden/>
+              </w:rPr>
+              <w:instrText xml:space="preserve"> PAGEREF _Toc111805840 \h </w:instrText>
+            </w:r>
+            <w:r>
+              <w:rPr>
+                <w:noProof/>
+                <w:webHidden/>
+              </w:rPr>
+            </w:r>
+            <w:r>
+              <w:rPr>
+                <w:noProof/>
+                <w:webHidden/>
+              </w:rPr>
+              <w:fldChar w:fldCharType="separate"/>
+            </w:r>
+            <w:r>
+              <w:rPr>
+                <w:noProof/>
+                <w:webHidden/>
+              </w:rPr>
+              <w:t>6</w:t>
+            </w:r>
+            <w:r>
+              <w:rPr>
+                <w:noProof/>
+                <w:webHidden/>
+              </w:rPr>
+              <w:fldChar w:fldCharType="end"/>
+            </w:r>
+          </w:hyperlink>
+        </w:p>
+        <w:p>
+          <w:pPr>
+            <w:pStyle w:val="TDC3"/>
+            <w:tabs>
+              <w:tab w:val="left" w:pos="880"/>
+              <w:tab w:val="right" w:leader="dot" w:pos="8828"/>
+            </w:tabs>
+            <w:rPr>
+              <w:rFonts w:cstheme="minorBidi"/>
+              <w:noProof/>
+              <w:lang w:val="es-419" w:eastAsia="es-419"/>
+            </w:rPr>
+          </w:pPr>
+          <w:hyperlink w:anchor="_Toc111805841" w:history="1">
+            <w:r>
+              <w:rPr>
+                <w:rStyle w:val="Hipervnculo"/>
+                <w:noProof/>
+              </w:rPr>
+              <w:t>6.</w:t>
+            </w:r>
+            <w:r>
+              <w:rPr>
+                <w:rFonts w:cstheme="minorBidi"/>
+                <w:noProof/>
+                <w:lang w:val="es-419" w:eastAsia="es-419"/>
+              </w:rPr>
+              <w:tab/>
+            </w:r>
+            <w:r>
+              <w:rPr>
+                <w:rStyle w:val="Hipervnculo"/>
+                <w:noProof/>
+              </w:rPr>
+              <w:t>MariaDB</w:t>
+            </w:r>
+            <w:r>
+              <w:rPr>
+                <w:noProof/>
+                <w:webHidden/>
+              </w:rPr>
+              <w:tab/>
+            </w:r>
+            <w:r>
+              <w:rPr>
+                <w:noProof/>
+                <w:webHidden/>
+              </w:rPr>
+              <w:fldChar w:fldCharType="begin"/>
+            </w:r>
+            <w:r>
+              <w:rPr>
+                <w:noProof/>
+                <w:webHidden/>
+              </w:rPr>
+              <w:instrText xml:space="preserve"> PAGEREF _Toc111805841 \h </w:instrText>
+            </w:r>
+            <w:r>
+              <w:rPr>
+                <w:noProof/>
+                <w:webHidden/>
+              </w:rPr>
+            </w:r>
+            <w:r>
+              <w:rPr>
+                <w:noProof/>
+                <w:webHidden/>
+              </w:rPr>
+              <w:fldChar w:fldCharType="separate"/>
+            </w:r>
+            <w:r>
+              <w:rPr>
+                <w:noProof/>
+                <w:webHidden/>
+              </w:rPr>
+              <w:t>6</w:t>
+            </w:r>
+            <w:r>
+              <w:rPr>
+                <w:noProof/>
+                <w:webHidden/>
+              </w:rPr>
+              <w:fldChar w:fldCharType="end"/>
+            </w:r>
+          </w:hyperlink>
+        </w:p>
+        <w:p>
+          <w:pPr>
+            <w:pStyle w:val="TDC3"/>
+            <w:tabs>
+              <w:tab w:val="left" w:pos="880"/>
+              <w:tab w:val="right" w:leader="dot" w:pos="8828"/>
+            </w:tabs>
+            <w:rPr>
+              <w:rFonts w:cstheme="minorBidi"/>
+              <w:noProof/>
+              <w:lang w:val="es-419" w:eastAsia="es-419"/>
+            </w:rPr>
+          </w:pPr>
+          <w:hyperlink w:anchor="_Toc111805842" w:history="1">
+            <w:r>
+              <w:rPr>
+                <w:rStyle w:val="Hipervnculo"/>
+                <w:noProof/>
+              </w:rPr>
+              <w:t>7.</w:t>
+            </w:r>
+            <w:r>
+              <w:rPr>
+                <w:rFonts w:cstheme="minorBidi"/>
+                <w:noProof/>
+                <w:lang w:val="es-419" w:eastAsia="es-419"/>
+              </w:rPr>
+              <w:tab/>
+            </w:r>
+            <w:r>
+              <w:rPr>
+                <w:rStyle w:val="Hipervnculo"/>
+                <w:noProof/>
+              </w:rPr>
+              <w:t>jQuery 3.6</w:t>
+            </w:r>
+            <w:r>
+              <w:rPr>
+                <w:noProof/>
+                <w:webHidden/>
+              </w:rPr>
+              <w:tab/>
+            </w:r>
+            <w:r>
+              <w:rPr>
+                <w:noProof/>
+                <w:webHidden/>
+              </w:rPr>
+              <w:fldChar w:fldCharType="begin"/>
+            </w:r>
+            <w:r>
+              <w:rPr>
+                <w:noProof/>
+                <w:webHidden/>
+              </w:rPr>
+              <w:instrText xml:space="preserve"> PAGEREF _Toc111805842 \h </w:instrText>
+            </w:r>
+            <w:r>
+              <w:rPr>
+                <w:noProof/>
+                <w:webHidden/>
+              </w:rPr>
+            </w:r>
+            <w:r>
+              <w:rPr>
+                <w:noProof/>
+                <w:webHidden/>
+              </w:rPr>
+              <w:fldChar w:fldCharType="separate"/>
+            </w:r>
+            <w:r>
+              <w:rPr>
+                <w:noProof/>
+                <w:webHidden/>
+              </w:rPr>
+              <w:t>6</w:t>
+            </w:r>
+            <w:r>
+              <w:rPr>
+                <w:noProof/>
+                <w:webHidden/>
+              </w:rPr>
+              <w:fldChar w:fldCharType="end"/>
+            </w:r>
+          </w:hyperlink>
+        </w:p>
+        <w:p>
+          <w:pPr>
+            <w:pStyle w:val="TDC3"/>
+            <w:tabs>
+              <w:tab w:val="left" w:pos="880"/>
+              <w:tab w:val="right" w:leader="dot" w:pos="8828"/>
+            </w:tabs>
+            <w:rPr>
+              <w:rFonts w:cstheme="minorBidi"/>
+              <w:noProof/>
+              <w:lang w:val="es-419" w:eastAsia="es-419"/>
+            </w:rPr>
+          </w:pPr>
+          <w:hyperlink w:anchor="_Toc111805843" w:history="1">
+            <w:r>
+              <w:rPr>
+                <w:rStyle w:val="Hipervnculo"/>
+                <w:noProof/>
+              </w:rPr>
+              <w:t>8.</w:t>
+            </w:r>
+            <w:r>
+              <w:rPr>
+                <w:rFonts w:cstheme="minorBidi"/>
+                <w:noProof/>
+                <w:lang w:val="es-419" w:eastAsia="es-419"/>
+              </w:rPr>
+              <w:tab/>
+            </w:r>
+            <w:r>
+              <w:rPr>
+                <w:rStyle w:val="Hipervnculo"/>
+                <w:noProof/>
+              </w:rPr>
+              <w:t>Fontawesome 5.15.4</w:t>
+            </w:r>
+            <w:r>
+              <w:rPr>
+                <w:noProof/>
+                <w:webHidden/>
+              </w:rPr>
+              <w:tab/>
+            </w:r>
+            <w:r>
+              <w:rPr>
+                <w:noProof/>
+                <w:webHidden/>
+              </w:rPr>
+              <w:fldChar w:fldCharType="begin"/>
+            </w:r>
+            <w:r>
+              <w:rPr>
+                <w:noProof/>
+                <w:webHidden/>
+              </w:rPr>
+              <w:instrText xml:space="preserve"> PAGEREF _Toc111805843 \h </w:instrText>
+            </w:r>
+            <w:r>
+              <w:rPr>
+                <w:noProof/>
+                <w:webHidden/>
+              </w:rPr>
+            </w:r>
+            <w:r>
+              <w:rPr>
+                <w:noProof/>
+                <w:webHidden/>
+              </w:rPr>
+              <w:fldChar w:fldCharType="separate"/>
+            </w:r>
+            <w:r>
+              <w:rPr>
+                <w:noProof/>
+                <w:webHidden/>
+              </w:rPr>
+              <w:t>6</w:t>
+            </w:r>
+            <w:r>
+              <w:rPr>
+                <w:noProof/>
+                <w:webHidden/>
+              </w:rPr>
+              <w:fldChar w:fldCharType="end"/>
+            </w:r>
+          </w:hyperlink>
+        </w:p>
+        <w:p>
+          <w:pPr>
+            <w:pStyle w:val="TDC3"/>
+            <w:tabs>
+              <w:tab w:val="left" w:pos="880"/>
+              <w:tab w:val="right" w:leader="dot" w:pos="8828"/>
+            </w:tabs>
+            <w:rPr>
+              <w:rFonts w:cstheme="minorBidi"/>
+              <w:noProof/>
+              <w:lang w:val="es-419" w:eastAsia="es-419"/>
+            </w:rPr>
+          </w:pPr>
+          <w:hyperlink w:anchor="_Toc111805844" w:history="1">
+            <w:r>
+              <w:rPr>
+                <w:rStyle w:val="Hipervnculo"/>
+                <w:noProof/>
+              </w:rPr>
+              <w:t>9.</w:t>
+            </w:r>
+            <w:r>
+              <w:rPr>
+                <w:rFonts w:cstheme="minorBidi"/>
+                <w:noProof/>
+                <w:lang w:val="es-419" w:eastAsia="es-419"/>
+              </w:rPr>
+              <w:tab/>
+            </w:r>
+            <w:r>
+              <w:rPr>
+                <w:rStyle w:val="Hipervnculo"/>
+                <w:noProof/>
+              </w:rPr>
+              <w:t>Sweetalert 2</w:t>
+            </w:r>
+            <w:r>
+              <w:rPr>
+                <w:noProof/>
+                <w:webHidden/>
+              </w:rPr>
+              <w:tab/>
+            </w:r>
+            <w:r>
+              <w:rPr>
+                <w:noProof/>
+                <w:webHidden/>
+              </w:rPr>
+              <w:fldChar w:fldCharType="begin"/>
+            </w:r>
+            <w:r>
+              <w:rPr>
+                <w:noProof/>
+                <w:webHidden/>
+              </w:rPr>
+              <w:instrText xml:space="preserve"> PAGEREF _Toc111805844 \h </w:instrText>
+            </w:r>
+            <w:r>
+              <w:rPr>
+                <w:noProof/>
+                <w:webHidden/>
+              </w:rPr>
+            </w:r>
+            <w:r>
+              <w:rPr>
+                <w:noProof/>
+                <w:webHidden/>
+              </w:rPr>
+              <w:fldChar w:fldCharType="separate"/>
+            </w:r>
+            <w:r>
+              <w:rPr>
+                <w:noProof/>
+                <w:webHidden/>
+              </w:rPr>
+              <w:t>6</w:t>
+            </w:r>
+            <w:r>
+              <w:rPr>
+                <w:noProof/>
+                <w:webHidden/>
+              </w:rPr>
+              <w:fldChar w:fldCharType="end"/>
+            </w:r>
+          </w:hyperlink>
+        </w:p>
+        <w:p>
+          <w:pPr>
+            <w:pStyle w:val="TDC3"/>
+            <w:tabs>
+              <w:tab w:val="left" w:pos="1100"/>
+              <w:tab w:val="right" w:leader="dot" w:pos="8828"/>
+            </w:tabs>
+            <w:rPr>
+              <w:rFonts w:cstheme="minorBidi"/>
+              <w:noProof/>
+              <w:lang w:val="es-419" w:eastAsia="es-419"/>
+            </w:rPr>
+          </w:pPr>
+          <w:hyperlink w:anchor="_Toc111805845" w:history="1">
+            <w:r>
+              <w:rPr>
+                <w:rStyle w:val="Hipervnculo"/>
+                <w:noProof/>
+              </w:rPr>
+              <w:t>10.</w:t>
+            </w:r>
+            <w:r>
+              <w:rPr>
+                <w:rFonts w:cstheme="minorBidi"/>
+                <w:noProof/>
+                <w:lang w:val="es-419" w:eastAsia="es-419"/>
+              </w:rPr>
+              <w:tab/>
+            </w:r>
+            <w:r>
+              <w:rPr>
+                <w:rStyle w:val="Hipervnculo"/>
+                <w:noProof/>
+              </w:rPr>
+              <w:t>MPDF</w:t>
+            </w:r>
+            <w:r>
+              <w:rPr>
+                <w:noProof/>
+                <w:webHidden/>
+              </w:rPr>
+              <w:tab/>
+            </w:r>
+            <w:r>
+              <w:rPr>
+                <w:noProof/>
+                <w:webHidden/>
+              </w:rPr>
+              <w:fldChar w:fldCharType="begin"/>
+            </w:r>
+            <w:r>
+              <w:rPr>
+                <w:noProof/>
+                <w:webHidden/>
+              </w:rPr>
+              <w:instrText xml:space="preserve"> PAGEREF _Toc111805845 \h </w:instrText>
+            </w:r>
+            <w:r>
+              <w:rPr>
+                <w:noProof/>
+                <w:webHidden/>
+              </w:rPr>
+            </w:r>
+            <w:r>
+              <w:rPr>
+                <w:noProof/>
+                <w:webHidden/>
+              </w:rPr>
+              <w:fldChar w:fldCharType="separate"/>
+            </w:r>
+            <w:r>
+              <w:rPr>
+                <w:noProof/>
+                <w:webHidden/>
+              </w:rPr>
+              <w:t>6</w:t>
+            </w:r>
+            <w:r>
+              <w:rPr>
+                <w:noProof/>
+                <w:webHidden/>
+              </w:rPr>
+              <w:fldChar w:fldCharType="end"/>
+            </w:r>
+          </w:hyperlink>
+        </w:p>
+        <w:p>
+          <w:pPr>
+            <w:pStyle w:val="TDC3"/>
+            <w:tabs>
+              <w:tab w:val="left" w:pos="1100"/>
+              <w:tab w:val="right" w:leader="dot" w:pos="8828"/>
+            </w:tabs>
+            <w:rPr>
+              <w:rFonts w:cstheme="minorBidi"/>
+              <w:noProof/>
+              <w:lang w:val="es-419" w:eastAsia="es-419"/>
+            </w:rPr>
+          </w:pPr>
+          <w:hyperlink w:anchor="_Toc111805846" w:history="1">
+            <w:r>
+              <w:rPr>
+                <w:rStyle w:val="Hipervnculo"/>
+                <w:noProof/>
+              </w:rPr>
+              <w:t>11.</w:t>
+            </w:r>
+            <w:r>
+              <w:rPr>
+                <w:rFonts w:cstheme="minorBidi"/>
+                <w:noProof/>
+                <w:lang w:val="es-419" w:eastAsia="es-419"/>
+              </w:rPr>
+              <w:tab/>
+            </w:r>
+            <w:r>
+              <w:rPr>
+                <w:rStyle w:val="Hipervnculo"/>
+                <w:noProof/>
+              </w:rPr>
+              <w:t>PHP MAILER</w:t>
+            </w:r>
+            <w:r>
+              <w:rPr>
+                <w:noProof/>
+                <w:webHidden/>
+              </w:rPr>
+              <w:tab/>
+            </w:r>
+            <w:r>
+              <w:rPr>
+                <w:noProof/>
+                <w:webHidden/>
+              </w:rPr>
+              <w:fldChar w:fldCharType="begin"/>
+            </w:r>
+            <w:r>
+              <w:rPr>
+                <w:noProof/>
+                <w:webHidden/>
+              </w:rPr>
+              <w:instrText xml:space="preserve"> PAGEREF _Toc111805846 \h </w:instrText>
+            </w:r>
+            <w:r>
+              <w:rPr>
+                <w:noProof/>
+                <w:webHidden/>
+              </w:rPr>
+            </w:r>
+            <w:r>
+              <w:rPr>
+                <w:noProof/>
+                <w:webHidden/>
+              </w:rPr>
+              <w:fldChar w:fldCharType="separate"/>
+            </w:r>
+            <w:r>
+              <w:rPr>
+                <w:noProof/>
+                <w:webHidden/>
+              </w:rPr>
+              <w:t>7</w:t>
+            </w:r>
+            <w:r>
+              <w:rPr>
+                <w:noProof/>
+                <w:webHidden/>
+              </w:rPr>
+              <w:fldChar w:fldCharType="end"/>
+            </w:r>
+          </w:hyperlink>
+        </w:p>
+        <w:p>
+          <w:pPr>
+            <w:pStyle w:val="TDC1"/>
+            <w:tabs>
+              <w:tab w:val="right" w:leader="dot" w:pos="8828"/>
+            </w:tabs>
+            <w:rPr>
+              <w:rFonts w:cstheme="minorBidi"/>
+              <w:noProof/>
+              <w:lang w:val="es-419" w:eastAsia="es-419"/>
+            </w:rPr>
+          </w:pPr>
+          <w:hyperlink w:anchor="_Toc111805847" w:history="1">
+            <w:r>
+              <w:rPr>
+                <w:rStyle w:val="Hipervnculo"/>
+                <w:noProof/>
+              </w:rPr>
+              <w:t>Diagramas de modelado</w:t>
+            </w:r>
+            <w:r>
+              <w:rPr>
+                <w:noProof/>
+                <w:webHidden/>
+              </w:rPr>
+              <w:tab/>
+            </w:r>
+            <w:r>
+              <w:rPr>
+                <w:noProof/>
+                <w:webHidden/>
+              </w:rPr>
+              <w:fldChar w:fldCharType="begin"/>
+            </w:r>
+            <w:r>
+              <w:rPr>
+                <w:noProof/>
+                <w:webHidden/>
+              </w:rPr>
+              <w:instrText xml:space="preserve"> PAGEREF _Toc111805847 \h </w:instrText>
+            </w:r>
+            <w:r>
+              <w:rPr>
+                <w:noProof/>
+                <w:webHidden/>
+              </w:rPr>
+            </w:r>
+            <w:r>
+              <w:rPr>
+                <w:noProof/>
+                <w:webHidden/>
+              </w:rPr>
+              <w:fldChar w:fldCharType="separate"/>
+            </w:r>
+            <w:r>
+              <w:rPr>
+                <w:noProof/>
+                <w:webHidden/>
+              </w:rPr>
+              <w:t>8</w:t>
+            </w:r>
+            <w:r>
+              <w:rPr>
+                <w:noProof/>
+                <w:webHidden/>
+              </w:rPr>
+              <w:fldChar w:fldCharType="end"/>
+            </w:r>
+          </w:hyperlink>
+        </w:p>
+        <w:p>
+          <w:pPr>
+            <w:pStyle w:val="TDC2"/>
+            <w:tabs>
+              <w:tab w:val="right" w:leader="dot" w:pos="8828"/>
+            </w:tabs>
+            <w:rPr>
+              <w:rFonts w:cstheme="minorBidi"/>
+              <w:noProof/>
+              <w:lang w:val="es-419" w:eastAsia="es-419"/>
+            </w:rPr>
+          </w:pPr>
+          <w:hyperlink w:anchor="_Toc111805848" w:history="1">
+            <w:r>
+              <w:rPr>
+                <w:rStyle w:val="Hipervnculo"/>
+                <w:noProof/>
+              </w:rPr>
+              <w:t>Diagrama Lógico Relacional</w:t>
+            </w:r>
+            <w:r>
+              <w:rPr>
+                <w:noProof/>
+                <w:webHidden/>
+              </w:rPr>
+              <w:tab/>
+            </w:r>
+            <w:r>
+              <w:rPr>
+                <w:noProof/>
+                <w:webHidden/>
+              </w:rPr>
+              <w:fldChar w:fldCharType="begin"/>
+            </w:r>
+            <w:r>
+              <w:rPr>
+                <w:noProof/>
+                <w:webHidden/>
+              </w:rPr>
+              <w:instrText xml:space="preserve"> PAGEREF _Toc111805848 \h </w:instrText>
+            </w:r>
+            <w:r>
+              <w:rPr>
+                <w:noProof/>
+                <w:webHidden/>
+              </w:rPr>
+            </w:r>
+            <w:r>
+              <w:rPr>
+                <w:noProof/>
+                <w:webHidden/>
+              </w:rPr>
+              <w:fldChar w:fldCharType="separate"/>
+            </w:r>
+            <w:r>
+              <w:rPr>
+                <w:noProof/>
+                <w:webHidden/>
+              </w:rPr>
+              <w:t>9</w:t>
+            </w:r>
+            <w:r>
+              <w:rPr>
+                <w:noProof/>
+                <w:webHidden/>
+              </w:rPr>
+              <w:fldChar w:fldCharType="end"/>
+            </w:r>
+          </w:hyperlink>
+        </w:p>
+        <w:p>
+          <w:pPr>
+            <w:pStyle w:val="TDC2"/>
+            <w:tabs>
+              <w:tab w:val="right" w:leader="dot" w:pos="8828"/>
+            </w:tabs>
+            <w:rPr>
+              <w:rFonts w:cstheme="minorBidi"/>
+              <w:noProof/>
+              <w:lang w:val="es-419" w:eastAsia="es-419"/>
+            </w:rPr>
+          </w:pPr>
+          <w:hyperlink w:anchor="_Toc111805849" w:history="1">
+            <w:r>
+              <w:rPr>
+                <w:rStyle w:val="Hipervnculo"/>
+                <w:noProof/>
+              </w:rPr>
+              <w:t>Diagrama Entidad Relación</w:t>
+            </w:r>
+            <w:r>
+              <w:rPr>
+                <w:noProof/>
+                <w:webHidden/>
+              </w:rPr>
+              <w:tab/>
+            </w:r>
+            <w:r>
+              <w:rPr>
+                <w:noProof/>
+                <w:webHidden/>
+              </w:rPr>
+              <w:fldChar w:fldCharType="begin"/>
+            </w:r>
+            <w:r>
+              <w:rPr>
+                <w:noProof/>
+                <w:webHidden/>
+              </w:rPr>
+              <w:instrText xml:space="preserve"> PAGEREF _Toc111805849 \h </w:instrText>
+            </w:r>
+            <w:r>
+              <w:rPr>
+                <w:noProof/>
+                <w:webHidden/>
+              </w:rPr>
+            </w:r>
+            <w:r>
+              <w:rPr>
+                <w:noProof/>
+                <w:webHidden/>
+              </w:rPr>
+              <w:fldChar w:fldCharType="separate"/>
+            </w:r>
+            <w:r>
+              <w:rPr>
+                <w:noProof/>
+                <w:webHidden/>
+              </w:rPr>
+              <w:t>11</w:t>
+            </w:r>
+            <w:r>
+              <w:rPr>
+                <w:noProof/>
+                <w:webHidden/>
+              </w:rPr>
+              <w:fldChar w:fldCharType="end"/>
+            </w:r>
+          </w:hyperlink>
+        </w:p>
+        <w:p>
+          <w:pPr>
+            <w:pStyle w:val="TDC2"/>
+            <w:tabs>
+              <w:tab w:val="right" w:leader="dot" w:pos="8828"/>
+            </w:tabs>
+            <w:rPr>
+              <w:rFonts w:cstheme="minorBidi"/>
+              <w:noProof/>
+              <w:lang w:val="es-419" w:eastAsia="es-419"/>
+            </w:rPr>
+          </w:pPr>
+          <w:hyperlink w:anchor="_Toc111805850" w:history="1">
+            <w:r>
+              <w:rPr>
+                <w:rStyle w:val="Hipervnculo"/>
+                <w:noProof/>
+              </w:rPr>
+              <w:t>Diagrama Relacional de la Base de Datos</w:t>
+            </w:r>
+            <w:r>
+              <w:rPr>
+                <w:noProof/>
+                <w:webHidden/>
+              </w:rPr>
+              <w:tab/>
+            </w:r>
+            <w:r>
+              <w:rPr>
+                <w:noProof/>
+                <w:webHidden/>
+              </w:rPr>
+              <w:fldChar w:fldCharType="begin"/>
+            </w:r>
+            <w:r>
+              <w:rPr>
+                <w:noProof/>
+                <w:webHidden/>
+              </w:rPr>
+              <w:instrText xml:space="preserve"> PAGEREF _Toc111805850 \h </w:instrText>
+            </w:r>
+            <w:r>
+              <w:rPr>
+                <w:noProof/>
+                <w:webHidden/>
+              </w:rPr>
+            </w:r>
+            <w:r>
+              <w:rPr>
+                <w:noProof/>
+                <w:webHidden/>
+              </w:rPr>
+              <w:fldChar w:fldCharType="separate"/>
+            </w:r>
+            <w:r>
+              <w:rPr>
+                <w:noProof/>
+                <w:webHidden/>
+              </w:rPr>
+              <w:t>12</w:t>
+            </w:r>
+            <w:r>
+              <w:rPr>
+                <w:noProof/>
+                <w:webHidden/>
+              </w:rPr>
+              <w:fldChar w:fldCharType="end"/>
+            </w:r>
+          </w:hyperlink>
+        </w:p>
+        <w:p>
+          <w:pPr>
+            <w:pStyle w:val="TDC2"/>
+            <w:tabs>
+              <w:tab w:val="right" w:leader="dot" w:pos="8828"/>
+            </w:tabs>
+            <w:rPr>
+              <w:rFonts w:cstheme="minorBidi"/>
+              <w:noProof/>
+              <w:lang w:val="es-419" w:eastAsia="es-419"/>
+            </w:rPr>
+          </w:pPr>
+          <w:hyperlink w:anchor="_Toc111805851" w:history="1">
+            <w:r>
+              <w:rPr>
+                <w:rStyle w:val="Hipervnculo"/>
+                <w:noProof/>
+              </w:rPr>
+              <w:t>Diagrama UML</w:t>
+            </w:r>
+            <w:r>
+              <w:rPr>
+                <w:noProof/>
+                <w:webHidden/>
+              </w:rPr>
+              <w:tab/>
+            </w:r>
+            <w:r>
+              <w:rPr>
+                <w:noProof/>
+                <w:webHidden/>
+              </w:rPr>
+              <w:fldChar w:fldCharType="begin"/>
+            </w:r>
+            <w:r>
+              <w:rPr>
+                <w:noProof/>
+                <w:webHidden/>
+              </w:rPr>
+              <w:instrText xml:space="preserve"> PAGEREF _Toc111805851 \h </w:instrText>
+            </w:r>
+            <w:r>
+              <w:rPr>
+                <w:noProof/>
+                <w:webHidden/>
+              </w:rPr>
+            </w:r>
+            <w:r>
+              <w:rPr>
+                <w:noProof/>
+                <w:webHidden/>
+              </w:rPr>
+              <w:fldChar w:fldCharType="separate"/>
+            </w:r>
+            <w:r>
+              <w:rPr>
+                <w:noProof/>
+                <w:webHidden/>
+              </w:rPr>
+              <w:t>14</w:t>
+            </w:r>
+            <w:r>
+              <w:rPr>
+                <w:noProof/>
+                <w:webHidden/>
+              </w:rPr>
+              <w:fldChar w:fldCharType="end"/>
+            </w:r>
+          </w:hyperlink>
+        </w:p>
+        <w:p>
+          <w:pPr>
+            <w:pStyle w:val="TDC2"/>
+            <w:tabs>
+              <w:tab w:val="right" w:leader="dot" w:pos="8828"/>
+            </w:tabs>
+            <w:rPr>
+              <w:rFonts w:cstheme="minorBidi"/>
+              <w:noProof/>
+              <w:lang w:val="es-419" w:eastAsia="es-419"/>
+            </w:rPr>
+          </w:pPr>
+          <w:hyperlink w:anchor="_Toc111805852" w:history="1">
+            <w:r>
+              <w:rPr>
+                <w:rStyle w:val="Hipervnculo"/>
+                <w:noProof/>
+              </w:rPr>
+              <w:t>Diagramas de casos de uso</w:t>
+            </w:r>
+            <w:r>
+              <w:rPr>
+                <w:noProof/>
+                <w:webHidden/>
+              </w:rPr>
+              <w:tab/>
+            </w:r>
+            <w:r>
+              <w:rPr>
+                <w:noProof/>
+                <w:webHidden/>
+              </w:rPr>
+              <w:fldChar w:fldCharType="begin"/>
+            </w:r>
+            <w:r>
+              <w:rPr>
+                <w:noProof/>
+                <w:webHidden/>
+              </w:rPr>
+              <w:instrText xml:space="preserve"> PAGEREF _Toc111805852 \h </w:instrText>
+            </w:r>
+            <w:r>
+              <w:rPr>
+                <w:noProof/>
+                <w:webHidden/>
+              </w:rPr>
+            </w:r>
+            <w:r>
+              <w:rPr>
+                <w:noProof/>
+                <w:webHidden/>
+              </w:rPr>
+              <w:fldChar w:fldCharType="separate"/>
+            </w:r>
+            <w:r>
+              <w:rPr>
+                <w:noProof/>
+                <w:webHidden/>
+              </w:rPr>
+              <w:t>15</w:t>
+            </w:r>
+            <w:r>
+              <w:rPr>
+                <w:noProof/>
+                <w:webHidden/>
+              </w:rPr>
+              <w:fldChar w:fldCharType="end"/>
+            </w:r>
+          </w:hyperlink>
+        </w:p>
+        <w:p>
+          <w:pPr>
+            <w:pStyle w:val="TDC3"/>
+            <w:tabs>
+              <w:tab w:val="left" w:pos="880"/>
+              <w:tab w:val="right" w:leader="dot" w:pos="8828"/>
+            </w:tabs>
+            <w:rPr>
+              <w:rFonts w:cstheme="minorBidi"/>
+              <w:noProof/>
+              <w:lang w:val="es-419" w:eastAsia="es-419"/>
+            </w:rPr>
+          </w:pPr>
+          <w:hyperlink w:anchor="_Toc111805853" w:history="1">
+            <w:r>
+              <w:rPr>
+                <w:rStyle w:val="Hipervnculo"/>
+                <w:noProof/>
+              </w:rPr>
+              <w:t>1.</w:t>
+            </w:r>
+            <w:r>
+              <w:rPr>
+                <w:rFonts w:cstheme="minorBidi"/>
+                <w:noProof/>
+                <w:lang w:val="es-419" w:eastAsia="es-419"/>
+              </w:rPr>
+              <w:tab/>
+            </w:r>
+            <w:r>
+              <w:rPr>
+                <w:rStyle w:val="Hipervnculo"/>
+                <w:noProof/>
+              </w:rPr>
+              <w:t>Administrador</w:t>
+            </w:r>
+            <w:r>
+              <w:rPr>
+                <w:noProof/>
+                <w:webHidden/>
+              </w:rPr>
+              <w:tab/>
+            </w:r>
+            <w:r>
+              <w:rPr>
+                <w:noProof/>
+                <w:webHidden/>
+              </w:rPr>
+              <w:fldChar w:fldCharType="begin"/>
+            </w:r>
+            <w:r>
+              <w:rPr>
+                <w:noProof/>
+                <w:webHidden/>
+              </w:rPr>
+              <w:instrText xml:space="preserve"> PAGEREF _Toc111805853 \h </w:instrText>
+            </w:r>
+            <w:r>
+              <w:rPr>
+                <w:noProof/>
+                <w:webHidden/>
+              </w:rPr>
+            </w:r>
+            <w:r>
+              <w:rPr>
+                <w:noProof/>
+                <w:webHidden/>
+              </w:rPr>
+              <w:fldChar w:fldCharType="separate"/>
+            </w:r>
+            <w:r>
+              <w:rPr>
+                <w:noProof/>
+                <w:webHidden/>
+              </w:rPr>
+              <w:t>15</w:t>
+            </w:r>
+            <w:r>
+              <w:rPr>
+                <w:noProof/>
+                <w:webHidden/>
+              </w:rPr>
+              <w:fldChar w:fldCharType="end"/>
+            </w:r>
+          </w:hyperlink>
+        </w:p>
+        <w:p>
+          <w:pPr>
+            <w:pStyle w:val="TDC3"/>
+            <w:tabs>
+              <w:tab w:val="left" w:pos="880"/>
+              <w:tab w:val="right" w:leader="dot" w:pos="8828"/>
+            </w:tabs>
+            <w:rPr>
+              <w:rFonts w:cstheme="minorBidi"/>
+              <w:noProof/>
+              <w:lang w:val="es-419" w:eastAsia="es-419"/>
+            </w:rPr>
+          </w:pPr>
+          <w:hyperlink w:anchor="_Toc111805854" w:history="1">
+            <w:r>
+              <w:rPr>
+                <w:rStyle w:val="Hipervnculo"/>
+                <w:noProof/>
+              </w:rPr>
+              <w:t>2.</w:t>
+            </w:r>
+            <w:r>
+              <w:rPr>
+                <w:rFonts w:cstheme="minorBidi"/>
+                <w:noProof/>
+                <w:lang w:val="es-419" w:eastAsia="es-419"/>
+              </w:rPr>
+              <w:tab/>
+            </w:r>
+            <w:r>
+              <w:rPr>
+                <w:rStyle w:val="Hipervnculo"/>
+                <w:noProof/>
+              </w:rPr>
+              <w:t>Profesor</w:t>
+            </w:r>
+            <w:r>
+              <w:rPr>
+                <w:noProof/>
+                <w:webHidden/>
+              </w:rPr>
+              <w:tab/>
+            </w:r>
+            <w:r>
+              <w:rPr>
+                <w:noProof/>
+                <w:webHidden/>
+              </w:rPr>
+              <w:fldChar w:fldCharType="begin"/>
+            </w:r>
+            <w:r>
+              <w:rPr>
+                <w:noProof/>
+                <w:webHidden/>
+              </w:rPr>
+              <w:instrText xml:space="preserve"> PAGEREF _Toc111805854 \h </w:instrText>
+            </w:r>
+            <w:r>
+              <w:rPr>
+                <w:noProof/>
+                <w:webHidden/>
+              </w:rPr>
+            </w:r>
+            <w:r>
+              <w:rPr>
+                <w:noProof/>
+                <w:webHidden/>
+              </w:rPr>
+              <w:fldChar w:fldCharType="separate"/>
+            </w:r>
+            <w:r>
+              <w:rPr>
+                <w:noProof/>
+                <w:webHidden/>
+              </w:rPr>
+              <w:t>16</w:t>
+            </w:r>
+            <w:r>
+              <w:rPr>
+                <w:noProof/>
+                <w:webHidden/>
+              </w:rPr>
+              <w:fldChar w:fldCharType="end"/>
+            </w:r>
+          </w:hyperlink>
+        </w:p>
+        <w:p>
+          <w:pPr>
+            <w:pStyle w:val="TDC3"/>
+            <w:tabs>
+              <w:tab w:val="left" w:pos="880"/>
+              <w:tab w:val="right" w:leader="dot" w:pos="8828"/>
+            </w:tabs>
+            <w:rPr>
+              <w:rFonts w:cstheme="minorBidi"/>
+              <w:noProof/>
+              <w:lang w:val="es-419" w:eastAsia="es-419"/>
+            </w:rPr>
+          </w:pPr>
+          <w:hyperlink w:anchor="_Toc111805855" w:history="1">
+            <w:r>
+              <w:rPr>
+                <w:rStyle w:val="Hipervnculo"/>
+                <w:noProof/>
+              </w:rPr>
+              <w:t>3.</w:t>
+            </w:r>
+            <w:r>
+              <w:rPr>
+                <w:rFonts w:cstheme="minorBidi"/>
+                <w:noProof/>
+                <w:lang w:val="es-419" w:eastAsia="es-419"/>
+              </w:rPr>
+              <w:tab/>
+            </w:r>
+            <w:r>
+              <w:rPr>
+                <w:rStyle w:val="Hipervnculo"/>
+                <w:noProof/>
+              </w:rPr>
+              <w:t>Alumno</w:t>
+            </w:r>
+            <w:r>
+              <w:rPr>
+                <w:noProof/>
+                <w:webHidden/>
+              </w:rPr>
+              <w:tab/>
+            </w:r>
+            <w:r>
+              <w:rPr>
+                <w:noProof/>
+                <w:webHidden/>
+              </w:rPr>
+              <w:fldChar w:fldCharType="begin"/>
+            </w:r>
+            <w:r>
+              <w:rPr>
+                <w:noProof/>
+                <w:webHidden/>
+              </w:rPr>
+              <w:instrText xml:space="preserve"> PAGEREF _Toc111805855 \h </w:instrText>
+            </w:r>
+            <w:r>
+              <w:rPr>
+                <w:noProof/>
+                <w:webHidden/>
+              </w:rPr>
+            </w:r>
+            <w:r>
+              <w:rPr>
+                <w:noProof/>
+                <w:webHidden/>
+              </w:rPr>
+              <w:fldChar w:fldCharType="separate"/>
+            </w:r>
+            <w:r>
+              <w:rPr>
+                <w:noProof/>
+                <w:webHidden/>
+              </w:rPr>
+              <w:t>17</w:t>
             </w:r>
             <w:r>
               <w:rPr>
@@ -534,6 +2150,7 @@
               <w:sz w:val="36"/>
               <w:lang w:val="es-ES"/>
             </w:rPr>
+            <w:lastRenderedPageBreak/>
             <w:fldChar w:fldCharType="end"/>
           </w:r>
         </w:p>
@@ -560,12 +2177,12 @@
         <w:pStyle w:val="Ttulo1"/>
         <w:jc w:val="both"/>
       </w:pPr>
-      <w:bookmarkStart w:id="1" w:name="_Toc110357462"/>
+      <w:bookmarkStart w:id="2" w:name="_Toc111805832"/>
       <w:r>
         <w:lastRenderedPageBreak/>
         <w:t>Presentación</w:t>
       </w:r>
-      <w:bookmarkEnd w:id="1"/>
+      <w:bookmarkEnd w:id="2"/>
     </w:p>
     <w:p>
       <w:pPr>
@@ -611,11 +2228,11 @@
         <w:pStyle w:val="Ttulo1"/>
         <w:jc w:val="both"/>
       </w:pPr>
-      <w:bookmarkStart w:id="2" w:name="_Toc110357463"/>
+      <w:bookmarkStart w:id="3" w:name="_Toc111805833"/>
       <w:r>
         <w:t>Resumen</w:t>
       </w:r>
-      <w:bookmarkEnd w:id="2"/>
+      <w:bookmarkEnd w:id="3"/>
     </w:p>
     <w:p>
       <w:pPr>
@@ -680,21 +2297,18 @@
         <w:pStyle w:val="Ttulo1"/>
         <w:jc w:val="both"/>
       </w:pPr>
-      <w:bookmarkStart w:id="3" w:name="_Toc110357464"/>
+      <w:bookmarkStart w:id="4" w:name="_Toc111805834"/>
       <w:r>
         <w:lastRenderedPageBreak/>
-        <w:t xml:space="preserve">Aspectos </w:t>
-      </w:r>
-      <w:bookmarkEnd w:id="3"/>
-      <w:r>
-        <w:t>técnicos</w:t>
-      </w:r>
+        <w:t>Aspectos técnicos</w:t>
+      </w:r>
+      <w:bookmarkEnd w:id="4"/>
     </w:p>
     <w:p>
       <w:pPr>
         <w:pStyle w:val="Ttulo2"/>
       </w:pPr>
-      <w:bookmarkStart w:id="4" w:name="_Toc110357465"/>
+      <w:bookmarkStart w:id="5" w:name="_Toc111805835"/>
       <w:r>
         <w:t xml:space="preserve">Herramientas y </w:t>
       </w:r>
@@ -704,7 +2318,7 @@
       <w:r>
         <w:t xml:space="preserve"> utilizadas para el desarrollo</w:t>
       </w:r>
-      <w:bookmarkEnd w:id="4"/>
+      <w:bookmarkEnd w:id="5"/>
     </w:p>
     <w:p>
       <w:pPr>
@@ -718,36 +2332,32 @@
       <w:pPr>
         <w:pStyle w:val="Ttulo3"/>
       </w:pPr>
+      <w:bookmarkStart w:id="6" w:name="_Toc111805836"/>
       <w:r>
         <w:t>GitHub</w:t>
       </w:r>
+      <w:bookmarkEnd w:id="6"/>
     </w:p>
     <w:p>
       <w:pPr>
         <w:jc w:val="both"/>
       </w:pPr>
       <w:r>
-        <w:t xml:space="preserve">GitHub es una plataforma de desarrollo colaborativo de software para alojar proyectos utilizando el sistema de control de versiones Git. GitHub fue utilizado para alojar el repositorio de código para el control de versiones y facilitar el trabajo remoto, entre los integrantes del equipo de trabajo. Se recomienda realizar un </w:t>
-      </w:r>
-      <w:proofErr w:type="spellStart"/>
-      <w:r>
-        <w:t>fork</w:t>
-      </w:r>
-      <w:proofErr w:type="spellEnd"/>
-      <w:r>
-        <w:t xml:space="preserve"> para la edición del código con el fin de eliminar bugs o modificar algún modulo. </w:t>
+        <w:t xml:space="preserve">GitHub es una plataforma de desarrollo colaborativo de software para alojar proyectos utilizando el sistema de control de versiones Git. GitHub fue utilizado para alojar el repositorio de código para el control de versiones y facilitar el trabajo remoto, entre los integrantes del equipo de trabajo. Se recomienda realizar un fork para la edición del código con el fin de eliminar bugs o modificar algún modulo. </w:t>
       </w:r>
     </w:p>
     <w:p>
       <w:pPr>
         <w:pStyle w:val="Ttulo3"/>
       </w:pPr>
+      <w:bookmarkStart w:id="7" w:name="_Toc111805837"/>
       <w:r>
         <w:t>Bootstrap</w:t>
       </w:r>
       <w:r>
         <w:t xml:space="preserve"> 5</w:t>
       </w:r>
+      <w:bookmarkEnd w:id="7"/>
     </w:p>
     <w:p>
       <w:pPr>
@@ -767,9 +2377,11 @@
       <w:pPr>
         <w:pStyle w:val="Ttulo3"/>
       </w:pPr>
+      <w:bookmarkStart w:id="8" w:name="_Toc111805838"/>
       <w:r>
         <w:t>HTML5</w:t>
       </w:r>
+      <w:bookmarkEnd w:id="8"/>
     </w:p>
     <w:p>
       <w:pPr>
@@ -783,24 +2395,18 @@
       <w:pPr>
         <w:pStyle w:val="Ttulo3"/>
       </w:pPr>
+      <w:bookmarkStart w:id="9" w:name="_Toc111805839"/>
       <w:r>
         <w:t>CSS3</w:t>
       </w:r>
+      <w:bookmarkEnd w:id="9"/>
     </w:p>
     <w:p>
       <w:pPr>
         <w:jc w:val="both"/>
       </w:pPr>
       <w:r>
-        <w:t xml:space="preserve">CSS fue utilizado para definir y crear la presentación del documento ya estructurado y escrito en HTML, siendo </w:t>
-      </w:r>
-      <w:proofErr w:type="spellStart"/>
-      <w:r>
-        <w:t>asi</w:t>
-      </w:r>
-      <w:proofErr w:type="spellEnd"/>
-      <w:r>
-        <w:t xml:space="preserve"> usado para dar presentación y diseño a cada </w:t>
+        <w:t xml:space="preserve">CSS fue utilizado para definir y crear la presentación del documento ya estructurado y escrito en HTML, siendo asi usado para dar presentación y diseño a cada </w:t>
       </w:r>
       <w:r>
         <w:t>página</w:t>
@@ -813,10 +2419,12 @@
       <w:pPr>
         <w:pStyle w:val="Ttulo3"/>
       </w:pPr>
+      <w:bookmarkStart w:id="10" w:name="_Toc111805840"/>
       <w:r>
         <w:lastRenderedPageBreak/>
         <w:t>PHP 7.4</w:t>
       </w:r>
+      <w:bookmarkEnd w:id="10"/>
     </w:p>
     <w:p>
       <w:pPr>
@@ -856,14 +2464,14 @@
       <w:pPr>
         <w:pStyle w:val="Ttulo3"/>
       </w:pPr>
-      <w:proofErr w:type="spellStart"/>
+      <w:bookmarkStart w:id="11" w:name="_Toc111805841"/>
       <w:r>
         <w:t>Maria</w:t>
       </w:r>
       <w:r>
         <w:t>DB</w:t>
       </w:r>
-      <w:proofErr w:type="spellEnd"/>
+      <w:bookmarkEnd w:id="11"/>
     </w:p>
     <w:p>
       <w:pPr>
@@ -895,9 +2503,11 @@
       <w:pPr>
         <w:pStyle w:val="Ttulo3"/>
       </w:pPr>
+      <w:bookmarkStart w:id="12" w:name="_Toc111805842"/>
       <w:r>
         <w:t>jQuery 3.6</w:t>
       </w:r>
+      <w:bookmarkEnd w:id="12"/>
     </w:p>
     <w:p>
       <w:pPr>
@@ -911,13 +2521,13 @@
       <w:pPr>
         <w:pStyle w:val="Ttulo3"/>
       </w:pPr>
-      <w:proofErr w:type="spellStart"/>
-      <w:r>
-        <w:t>Fontawesome</w:t>
-      </w:r>
-      <w:proofErr w:type="spellEnd"/>
-      <w:r>
-        <w:t xml:space="preserve"> 5.15.4 </w:t>
+      <w:bookmarkStart w:id="13" w:name="_Toc111805843"/>
+      <w:r>
+        <w:t>Fontawesome 5.15.4</w:t>
+      </w:r>
+      <w:bookmarkEnd w:id="13"/>
+      <w:r>
+        <w:t xml:space="preserve"> </w:t>
       </w:r>
     </w:p>
     <w:p>
@@ -925,28 +2535,20 @@
         <w:jc w:val="both"/>
       </w:pPr>
       <w:r>
-        <w:t xml:space="preserve">Font Awesome es un framework de iconos vectoriales y estilos </w:t>
-      </w:r>
-      <w:proofErr w:type="spellStart"/>
-      <w:r>
-        <w:t>css</w:t>
-      </w:r>
-      <w:proofErr w:type="spellEnd"/>
-      <w:r>
-        <w:t>. Este framework es utilizado para sustituir imágenes de iconos comunes por gráficos vectoriales convertidos en fuentes. Para ello utiliza una librería de más de 400 iconos transformadas en fuentes. Es totalmente libre para uso comercial y se utilizó por la compatibilidad con Bootstrap y la facilidad que ofrece para la incrustación de los vectores en el código.</w:t>
+        <w:t>Font Awesome es un framework de iconos vectoriales y estilos css. Este framework es utilizado para sustituir imágenes de iconos comunes por gráficos vectoriales convertidos en fuentes. Para ello utiliza una librería de más de 400 iconos transformadas en fuentes. Es totalmente libre para uso comercial y se utilizó por la compatibilidad con Bootstrap y la facilidad que ofrece para la incrustación de los vectores en el código.</w:t>
       </w:r>
     </w:p>
     <w:p>
       <w:pPr>
         <w:pStyle w:val="Ttulo3"/>
       </w:pPr>
-      <w:proofErr w:type="spellStart"/>
-      <w:r>
-        <w:t>Sweetalert</w:t>
-      </w:r>
-      <w:proofErr w:type="spellEnd"/>
-      <w:r>
-        <w:t xml:space="preserve"> 2 </w:t>
+      <w:bookmarkStart w:id="14" w:name="_Toc111805844"/>
+      <w:r>
+        <w:t>Sweetalert 2</w:t>
+      </w:r>
+      <w:bookmarkEnd w:id="14"/>
+      <w:r>
+        <w:t xml:space="preserve"> </w:t>
       </w:r>
     </w:p>
     <w:p>
@@ -991,18 +2593,15 @@
       <w:pPr>
         <w:pStyle w:val="Ttulo3"/>
       </w:pPr>
+      <w:bookmarkStart w:id="15" w:name="_Toc111805845"/>
       <w:r>
         <w:t>MPDF</w:t>
       </w:r>
-    </w:p>
-    <w:p>
-      <w:proofErr w:type="spellStart"/>
-      <w:r>
-        <w:t>mPDF</w:t>
-      </w:r>
-      <w:proofErr w:type="spellEnd"/>
-      <w:r>
-        <w:t xml:space="preserve"> es una librería en PHP la cual permite generar archivos PDF us</w:t>
+      <w:bookmarkEnd w:id="15"/>
+    </w:p>
+    <w:p>
+      <w:r>
+        <w:t>mPDF es una librería en PHP la cual permite generar archivos PDF us</w:t>
       </w:r>
       <w:r>
         <w:t xml:space="preserve">ando </w:t>
@@ -1026,10 +2625,12 @@
       <w:pPr>
         <w:pStyle w:val="Ttulo3"/>
       </w:pPr>
+      <w:bookmarkStart w:id="16" w:name="_Toc111805846"/>
       <w:r>
         <w:lastRenderedPageBreak/>
         <w:t>PHP MAILER</w:t>
       </w:r>
+      <w:bookmarkEnd w:id="16"/>
     </w:p>
     <w:p>
       <w:r>
@@ -1054,56 +2655,217 @@
       <w:pPr>
         <w:pStyle w:val="Ttulo1"/>
       </w:pPr>
+      <w:bookmarkStart w:id="17" w:name="_Toc111805847"/>
       <w:r>
         <w:lastRenderedPageBreak/>
         <w:t>Diagramas de modelado</w:t>
       </w:r>
+      <w:bookmarkEnd w:id="17"/>
+    </w:p>
+    <w:p>
+      <w:pPr>
+        <w:jc w:val="both"/>
+        <w:rPr>
+          <w:rFonts w:ascii="Segoe UI" w:hAnsi="Segoe UI" w:cs="Segoe UI"/>
+          <w:color w:val="000000"/>
+          <w:sz w:val="23"/>
+          <w:szCs w:val="23"/>
+          <w:shd w:val="clear" w:color="auto" w:fill="FFFFFF"/>
+        </w:rPr>
+      </w:pPr>
+      <w:r>
+        <w:t>Dentro de esta sección se muestran todos los diagrama</w:t>
+      </w:r>
+      <w:r>
+        <w:t xml:space="preserve">s diseñados para representar la estructura básica del sistema y poder visualizar con mayor facilidad todas las estructuras que componen el sistema web de SICEP. </w:t>
+      </w:r>
+      <w:r>
+        <w:rPr>
+          <w:rFonts w:ascii="Segoe UI" w:hAnsi="Segoe UI" w:cs="Segoe UI"/>
+          <w:color w:val="000000"/>
+          <w:sz w:val="23"/>
+          <w:szCs w:val="23"/>
+          <w:shd w:val="clear" w:color="auto" w:fill="FFFFFF"/>
+        </w:rPr>
+        <w:t>Muestran la jerarquía de componentes o módulos y cómo se conectan e interactúan entre sí. </w:t>
+      </w:r>
+    </w:p>
+    <w:p>
+      <w:pPr>
+        <w:jc w:val="both"/>
+        <w:rPr>
+          <w:rFonts w:ascii="Segoe UI" w:hAnsi="Segoe UI" w:cs="Segoe UI"/>
+          <w:color w:val="000000"/>
+          <w:sz w:val="23"/>
+          <w:szCs w:val="23"/>
+          <w:shd w:val="clear" w:color="auto" w:fill="FFFFFF"/>
+        </w:rPr>
+      </w:pPr>
+    </w:p>
+    <w:p>
+      <w:pPr>
+        <w:pStyle w:val="Ttulo3"/>
+        <w:numPr>
+          <w:ilvl w:val="0"/>
+          <w:numId w:val="20"/>
+        </w:numPr>
+        <w:rPr>
+          <w:shd w:val="clear" w:color="auto" w:fill="FFFFFF"/>
+        </w:rPr>
+      </w:pPr>
+      <w:r>
+        <w:rPr>
+          <w:shd w:val="clear" w:color="auto" w:fill="FFFFFF"/>
+        </w:rPr>
+        <w:t>Diagrama Lógico relacional</w:t>
+      </w:r>
+    </w:p>
+    <w:p>
+      <w:pPr>
+        <w:ind w:left="360"/>
+      </w:pPr>
+      <w:r>
+        <w:t>E</w:t>
+      </w:r>
+      <w:r>
+        <w:t>l objetivo del diseño lógico es obtener una representación que use, del modo más eficiente posible, los recursos que el modelo de</w:t>
+      </w:r>
+      <w:r>
+        <w:t xml:space="preserve"> base de datos</w:t>
+      </w:r>
+      <w:r>
+        <w:t xml:space="preserve"> posee para estructurar los datos y para modelar las restricciones.</w:t>
+      </w:r>
+    </w:p>
+    <w:p>
+      <w:pPr>
+        <w:pStyle w:val="Ttulo3"/>
+      </w:pPr>
+      <w:r>
+        <w:t>Diagrama de Clases</w:t>
+      </w:r>
+    </w:p>
+    <w:p>
+      <w:pPr>
+        <w:ind w:left="360"/>
+      </w:pPr>
+      <w:r>
+        <w:t>Este diagrama, se usa para representar el diseño lógico y físico de un sistema, y muestra sus clases</w:t>
+      </w:r>
+      <w:r>
+        <w:t xml:space="preserve"> y </w:t>
+      </w:r>
+      <w:r>
+        <w:t>ofrece una imagen de las diferentes clases y la forma en la que se interrelacionan</w:t>
+      </w:r>
+      <w:r>
+        <w:t>.</w:t>
+      </w:r>
+    </w:p>
+    <w:p>
+      <w:pPr>
+        <w:pStyle w:val="Ttulo3"/>
+      </w:pPr>
+      <w:r>
+        <w:t>Diagrama Entidad Relación</w:t>
+      </w:r>
+    </w:p>
+    <w:p>
+      <w:pPr>
+        <w:ind w:left="360"/>
+      </w:pPr>
+      <w:r>
+        <w:t>Muestra las relaciones que pueden existir entre ellos. Al definir las entidades, sus atributos y mostrar las relaciones entre ellas, un diagrama ER ilustra la estructura lógica de las bases de datos.</w:t>
+      </w:r>
+    </w:p>
+    <w:p>
+      <w:pPr>
+        <w:pStyle w:val="Ttulo3"/>
+      </w:pPr>
+      <w:r>
+        <w:t>Diagrama UML</w:t>
+      </w:r>
+    </w:p>
+    <w:p>
+      <w:pPr>
+        <w:ind w:left="360"/>
+        <w:rPr>
+          <w:rFonts w:cs="Open Sans"/>
+        </w:rPr>
+      </w:pPr>
+      <w:r>
+        <w:rPr>
+          <w:rFonts w:cs="Open Sans"/>
+          <w:color w:val="000000"/>
+          <w:shd w:val="clear" w:color="auto" w:fill="FFFFFF"/>
+        </w:rPr>
+        <w:t>Este se usa para representar el diseño lógico y físico de un sistema, y muestra sus clases.</w:t>
+      </w:r>
+    </w:p>
+    <w:p>
+      <w:pPr>
+        <w:pStyle w:val="Ttulo3"/>
+      </w:pPr>
+      <w:r>
+        <w:t>Diagrama de Casos de Uso</w:t>
+      </w:r>
+    </w:p>
+    <w:p>
+      <w:pPr>
+        <w:ind w:left="360"/>
+      </w:pPr>
+      <w:r>
+        <w:rPr>
+          <w:rFonts w:eastAsia="Times New Roman"/>
+          <w:lang w:eastAsia="es-419"/>
+        </w:rPr>
+        <w:t>Este describe un conjunto de eventos que ocurren cuando un “actor” usa un sistema para completar un proceso. Representa visualmente ese conjunto de secuencias y representa los requisitos funcionales del sistema. </w:t>
+      </w:r>
     </w:p>
     <w:p/>
     <w:p>
       <w:pPr>
+        <w:ind w:left="360"/>
+      </w:pPr>
+    </w:p>
+    <w:p/>
+    <w:p>
+      <w:pPr>
+        <w:sectPr>
+          <w:footerReference w:type="default" r:id="rId9"/>
+          <w:footerReference w:type="first" r:id="rId10"/>
+          <w:pgSz w:w="12240" w:h="15840" w:code="1"/>
+          <w:pgMar w:top="2269" w:right="1701" w:bottom="1843" w:left="1701" w:header="709" w:footer="709" w:gutter="0"/>
+          <w:cols w:space="708"/>
+          <w:titlePg/>
+          <w:docGrid w:linePitch="360"/>
+        </w:sectPr>
+      </w:pPr>
+    </w:p>
+    <w:p>
+      <w:pPr>
         <w:pStyle w:val="Ttulo2"/>
       </w:pPr>
-      <w:r>
-        <w:t>Diagrama entidad relación</w:t>
-      </w:r>
-    </w:p>
-    <w:p>
-      <w:pPr>
-        <w:jc w:val="both"/>
-      </w:pPr>
-    </w:p>
-    <w:p>
-      <w:pPr>
-        <w:jc w:val="both"/>
-      </w:pPr>
-      <w:r>
-        <w:br w:type="page"/>
-      </w:r>
-    </w:p>
-    <w:p>
-      <w:pPr>
-        <w:jc w:val="both"/>
-      </w:pPr>
+      <w:bookmarkStart w:id="18" w:name="_Toc111805848"/>
+      <w:r>
+        <w:lastRenderedPageBreak/>
+        <w:t xml:space="preserve">Diagrama </w:t>
+      </w:r>
+      <w:r>
+        <w:t>Lógico Relacional</w:t>
+      </w:r>
+      <w:bookmarkEnd w:id="18"/>
+    </w:p>
+    <w:p>
       <w:r>
         <w:rPr>
           <w:noProof/>
-          <w:lang w:val="es-MX" w:eastAsia="es-MX"/>
         </w:rPr>
-        <w:lastRenderedPageBreak/>
         <w:drawing>
-          <wp:anchor distT="0" distB="0" distL="114300" distR="114300" simplePos="0" relativeHeight="251806720" behindDoc="0" locked="0" layoutInCell="1" allowOverlap="1" wp14:anchorId="00F49B3D" wp14:editId="59C40CF3">
-            <wp:simplePos x="0" y="0"/>
-            <wp:positionH relativeFrom="column">
-              <wp:posOffset>-1093783</wp:posOffset>
-            </wp:positionH>
-            <wp:positionV relativeFrom="paragraph">
-              <wp:posOffset>-1495407</wp:posOffset>
-            </wp:positionV>
-            <wp:extent cx="7791166" cy="10085383"/>
-            <wp:effectExtent l="0" t="0" r="635" b="0"/>
-            <wp:wrapNone/>
-            <wp:docPr id="291" name="Imagen 291" descr="C:\Users\SERVIDOR\AppData\Local\Microsoft\Windows\INetCache\Content.Word\Cover SICEP.PNG"/>
+          <wp:inline distT="0" distB="0" distL="0" distR="0" wp14:anchorId="77896C51" wp14:editId="3014BCB4">
+            <wp:extent cx="9505950" cy="6249975"/>
+            <wp:effectExtent l="0" t="0" r="0" b="0"/>
+            <wp:docPr id="2" name="Imagen 2"/>
             <wp:cNvGraphicFramePr>
               <a:graphicFrameLocks xmlns:a="http://schemas.openxmlformats.org/drawingml/2006/main" noChangeAspect="1"/>
             </wp:cNvGraphicFramePr>
@@ -1111,13 +2873,151 @@
               <a:graphicData uri="http://schemas.openxmlformats.org/drawingml/2006/picture">
                 <pic:pic xmlns:pic="http://schemas.openxmlformats.org/drawingml/2006/picture">
                   <pic:nvPicPr>
-                    <pic:cNvPr id="0" name="Picture 11" descr="C:\Users\SERVIDOR\AppData\Local\Microsoft\Windows\INetCache\Content.Word\Cover SICEP.PNG"/>
+                    <pic:cNvPr id="0" name="Picture 3"/>
+                    <pic:cNvPicPr>
+                      <a:picLocks noChangeAspect="1" noChangeArrowheads="1"/>
+                    </pic:cNvPicPr>
+                  </pic:nvPicPr>
+                  <pic:blipFill rotWithShape="1">
+                    <a:blip r:embed="rId11">
+                      <a:extLst>
+                        <a:ext uri="{28A0092B-C50C-407E-A947-70E740481C1C}">
+                          <a14:useLocalDpi xmlns:a14="http://schemas.microsoft.com/office/drawing/2010/main" val="0"/>
+                        </a:ext>
+                      </a:extLst>
+                    </a:blip>
+                    <a:srcRect r="50098"/>
+                    <a:stretch/>
+                  </pic:blipFill>
+                  <pic:spPr bwMode="auto">
+                    <a:xfrm>
+                      <a:off x="0" y="0"/>
+                      <a:ext cx="9520239" cy="6259369"/>
+                    </a:xfrm>
+                    <a:prstGeom prst="rect">
+                      <a:avLst/>
+                    </a:prstGeom>
+                    <a:noFill/>
+                    <a:ln>
+                      <a:noFill/>
+                    </a:ln>
+                    <a:extLst>
+                      <a:ext uri="{53640926-AAD7-44D8-BBD7-CCE9431645EC}">
+                        <a14:shadowObscured xmlns:a14="http://schemas.microsoft.com/office/drawing/2010/main"/>
+                      </a:ext>
+                    </a:extLst>
+                  </pic:spPr>
+                </pic:pic>
+              </a:graphicData>
+            </a:graphic>
+          </wp:inline>
+        </w:drawing>
+      </w:r>
+    </w:p>
+    <w:p>
+      <w:r>
+        <w:br w:type="page"/>
+      </w:r>
+      <w:r>
+        <w:rPr>
+          <w:noProof/>
+        </w:rPr>
+        <w:lastRenderedPageBreak/>
+        <w:drawing>
+          <wp:inline distT="0" distB="0" distL="0" distR="0" wp14:anchorId="15E62648" wp14:editId="5651B0C8">
+            <wp:extent cx="6406642" cy="7029450"/>
+            <wp:effectExtent l="0" t="0" r="0" b="0"/>
+            <wp:docPr id="3" name="Imagen 3"/>
+            <wp:cNvGraphicFramePr>
+              <a:graphicFrameLocks xmlns:a="http://schemas.openxmlformats.org/drawingml/2006/main" noChangeAspect="1"/>
+            </wp:cNvGraphicFramePr>
+            <a:graphic xmlns:a="http://schemas.openxmlformats.org/drawingml/2006/main">
+              <a:graphicData uri="http://schemas.openxmlformats.org/drawingml/2006/picture">
+                <pic:pic xmlns:pic="http://schemas.openxmlformats.org/drawingml/2006/picture">
+                  <pic:nvPicPr>
+                    <pic:cNvPr id="0" name="Picture 3"/>
+                    <pic:cNvPicPr>
+                      <a:picLocks noChangeAspect="1" noChangeArrowheads="1"/>
+                    </pic:cNvPicPr>
+                  </pic:nvPicPr>
+                  <pic:blipFill rotWithShape="1">
+                    <a:blip r:embed="rId11">
+                      <a:extLst>
+                        <a:ext uri="{28A0092B-C50C-407E-A947-70E740481C1C}">
+                          <a14:useLocalDpi xmlns:a14="http://schemas.microsoft.com/office/drawing/2010/main" val="0"/>
+                        </a:ext>
+                      </a:extLst>
+                    </a:blip>
+                    <a:srcRect l="49905" t="-914" r="20192" b="914"/>
+                    <a:stretch/>
+                  </pic:blipFill>
+                  <pic:spPr bwMode="auto">
+                    <a:xfrm>
+                      <a:off x="0" y="0"/>
+                      <a:ext cx="6423431" cy="7047871"/>
+                    </a:xfrm>
+                    <a:prstGeom prst="rect">
+                      <a:avLst/>
+                    </a:prstGeom>
+                    <a:noFill/>
+                    <a:ln>
+                      <a:noFill/>
+                    </a:ln>
+                    <a:extLst>
+                      <a:ext uri="{53640926-AAD7-44D8-BBD7-CCE9431645EC}">
+                        <a14:shadowObscured xmlns:a14="http://schemas.microsoft.com/office/drawing/2010/main"/>
+                      </a:ext>
+                    </a:extLst>
+                  </pic:spPr>
+                </pic:pic>
+              </a:graphicData>
+            </a:graphic>
+          </wp:inline>
+        </w:drawing>
+      </w:r>
+    </w:p>
+    <w:p>
+      <w:pPr>
+        <w:pStyle w:val="Ttulo2"/>
+      </w:pPr>
+      <w:bookmarkStart w:id="19" w:name="_Toc111805849"/>
+      <w:r>
+        <w:lastRenderedPageBreak/>
+        <w:t xml:space="preserve">Diagrama </w:t>
+      </w:r>
+      <w:bookmarkEnd w:id="19"/>
+      <w:r>
+        <w:t>de Clases</w:t>
+      </w:r>
+    </w:p>
+    <w:p/>
+    <w:p>
+      <w:pPr>
+        <w:jc w:val="center"/>
+      </w:pPr>
+      <w:r>
+        <w:rPr>
+          <w:noProof/>
+        </w:rPr>
+        <w:drawing>
+          <wp:inline distT="0" distB="0" distL="0" distR="0" wp14:anchorId="2A3683CC" wp14:editId="086AE847">
+            <wp:extent cx="7924800" cy="6096000"/>
+            <wp:effectExtent l="0" t="0" r="0" b="0"/>
+            <wp:docPr id="6" name="Imagen 6"/>
+            <wp:cNvGraphicFramePr>
+              <a:graphicFrameLocks xmlns:a="http://schemas.openxmlformats.org/drawingml/2006/main" noChangeAspect="1"/>
+            </wp:cNvGraphicFramePr>
+            <a:graphic xmlns:a="http://schemas.openxmlformats.org/drawingml/2006/main">
+              <a:graphicData uri="http://schemas.openxmlformats.org/drawingml/2006/picture">
+                <pic:pic xmlns:pic="http://schemas.openxmlformats.org/drawingml/2006/picture">
+                  <pic:nvPicPr>
+                    <pic:cNvPr id="0" name="Picture 4"/>
                     <pic:cNvPicPr>
                       <a:picLocks noChangeAspect="1" noChangeArrowheads="1"/>
                     </pic:cNvPicPr>
                   </pic:nvPicPr>
                   <pic:blipFill>
-                    <a:blip r:embed="rId9" cstate="print">
+                    <a:blip r:embed="rId12">
                       <a:extLst>
                         <a:ext uri="{28A0092B-C50C-407E-A947-70E740481C1C}">
                           <a14:useLocalDpi xmlns:a14="http://schemas.microsoft.com/office/drawing/2010/main" val="0"/>
@@ -1132,7 +3032,320 @@
                   <pic:spPr bwMode="auto">
                     <a:xfrm>
                       <a:off x="0" y="0"/>
-                      <a:ext cx="7803132" cy="10100872"/>
+                      <a:ext cx="7924800" cy="6096000"/>
+                    </a:xfrm>
+                    <a:prstGeom prst="rect">
+                      <a:avLst/>
+                    </a:prstGeom>
+                    <a:noFill/>
+                    <a:ln>
+                      <a:noFill/>
+                    </a:ln>
+                  </pic:spPr>
+                </pic:pic>
+              </a:graphicData>
+            </a:graphic>
+          </wp:inline>
+        </w:drawing>
+      </w:r>
+    </w:p>
+    <w:p>
+      <w:pPr>
+        <w:pStyle w:val="Ttulo2"/>
+      </w:pPr>
+      <w:bookmarkStart w:id="20" w:name="_Toc111805850"/>
+      <w:r>
+        <w:lastRenderedPageBreak/>
+        <w:t>Diagrama Relacional de la Base de Datos</w:t>
+      </w:r>
+      <w:bookmarkEnd w:id="20"/>
+    </w:p>
+    <w:p>
+      <w:r>
+        <w:rPr>
+          <w:noProof/>
+        </w:rPr>
+        <w:drawing>
+          <wp:anchor distT="0" distB="0" distL="114300" distR="114300" simplePos="0" relativeHeight="251807744" behindDoc="1" locked="0" layoutInCell="1" allowOverlap="1" wp14:anchorId="413E6D9E" wp14:editId="55BE4F2A">
+            <wp:simplePos x="0" y="0"/>
+            <wp:positionH relativeFrom="margin">
+              <wp:align>left</wp:align>
+            </wp:positionH>
+            <wp:positionV relativeFrom="paragraph">
+              <wp:posOffset>8890</wp:posOffset>
+            </wp:positionV>
+            <wp:extent cx="8747760" cy="6944995"/>
+            <wp:effectExtent l="0" t="0" r="0" b="0"/>
+            <wp:wrapNone/>
+            <wp:docPr id="8" name="Imagen 8"/>
+            <wp:cNvGraphicFramePr>
+              <a:graphicFrameLocks xmlns:a="http://schemas.openxmlformats.org/drawingml/2006/main" noChangeAspect="1"/>
+            </wp:cNvGraphicFramePr>
+            <a:graphic xmlns:a="http://schemas.openxmlformats.org/drawingml/2006/main">
+              <a:graphicData uri="http://schemas.openxmlformats.org/drawingml/2006/picture">
+                <pic:pic xmlns:pic="http://schemas.openxmlformats.org/drawingml/2006/picture">
+                  <pic:nvPicPr>
+                    <pic:cNvPr id="0" name="Picture 5"/>
+                    <pic:cNvPicPr>
+                      <a:picLocks noChangeAspect="1" noChangeArrowheads="1"/>
+                    </pic:cNvPicPr>
+                  </pic:nvPicPr>
+                  <pic:blipFill rotWithShape="1">
+                    <a:blip r:embed="rId13" cstate="print">
+                      <a:extLst>
+                        <a:ext uri="{28A0092B-C50C-407E-A947-70E740481C1C}">
+                          <a14:useLocalDpi xmlns:a14="http://schemas.microsoft.com/office/drawing/2010/main" val="0"/>
+                        </a:ext>
+                      </a:extLst>
+                    </a:blip>
+                    <a:srcRect t="-1" r="41772" b="-988"/>
+                    <a:stretch/>
+                  </pic:blipFill>
+                  <pic:spPr bwMode="auto">
+                    <a:xfrm>
+                      <a:off x="0" y="0"/>
+                      <a:ext cx="8747760" cy="6944995"/>
+                    </a:xfrm>
+                    <a:prstGeom prst="rect">
+                      <a:avLst/>
+                    </a:prstGeom>
+                    <a:noFill/>
+                    <a:ln>
+                      <a:noFill/>
+                    </a:ln>
+                    <a:extLst>
+                      <a:ext uri="{53640926-AAD7-44D8-BBD7-CCE9431645EC}">
+                        <a14:shadowObscured xmlns:a14="http://schemas.microsoft.com/office/drawing/2010/main"/>
+                      </a:ext>
+                    </a:extLst>
+                  </pic:spPr>
+                </pic:pic>
+              </a:graphicData>
+            </a:graphic>
+            <wp14:sizeRelH relativeFrom="margin">
+              <wp14:pctWidth>0</wp14:pctWidth>
+            </wp14:sizeRelH>
+            <wp14:sizeRelV relativeFrom="margin">
+              <wp14:pctHeight>0</wp14:pctHeight>
+            </wp14:sizeRelV>
+          </wp:anchor>
+        </w:drawing>
+      </w:r>
+    </w:p>
+    <w:p>
+      <w:pPr>
+        <w:pStyle w:val="Ttulo2"/>
+      </w:pPr>
+    </w:p>
+    <w:p>
+      <w:r>
+        <w:br w:type="page"/>
+      </w:r>
+    </w:p>
+    <w:p>
+      <w:r>
+        <w:rPr>
+          <w:noProof/>
+        </w:rPr>
+        <w:lastRenderedPageBreak/>
+        <w:drawing>
+          <wp:anchor distT="0" distB="0" distL="114300" distR="114300" simplePos="0" relativeHeight="251809792" behindDoc="1" locked="0" layoutInCell="1" allowOverlap="1" wp14:anchorId="0F6F8428" wp14:editId="5977C981">
+            <wp:simplePos x="0" y="0"/>
+            <wp:positionH relativeFrom="margin">
+              <wp:align>left</wp:align>
+            </wp:positionH>
+            <wp:positionV relativeFrom="paragraph">
+              <wp:posOffset>-54944</wp:posOffset>
+            </wp:positionV>
+            <wp:extent cx="8993874" cy="7140389"/>
+            <wp:effectExtent l="0" t="0" r="0" b="0"/>
+            <wp:wrapNone/>
+            <wp:docPr id="9" name="Imagen 9"/>
+            <wp:cNvGraphicFramePr>
+              <a:graphicFrameLocks xmlns:a="http://schemas.openxmlformats.org/drawingml/2006/main" noChangeAspect="1"/>
+            </wp:cNvGraphicFramePr>
+            <a:graphic xmlns:a="http://schemas.openxmlformats.org/drawingml/2006/main">
+              <a:graphicData uri="http://schemas.openxmlformats.org/drawingml/2006/picture">
+                <pic:pic xmlns:pic="http://schemas.openxmlformats.org/drawingml/2006/picture">
+                  <pic:nvPicPr>
+                    <pic:cNvPr id="0" name="Picture 5"/>
+                    <pic:cNvPicPr>
+                      <a:picLocks noChangeAspect="1" noChangeArrowheads="1"/>
+                    </pic:cNvPicPr>
+                  </pic:nvPicPr>
+                  <pic:blipFill rotWithShape="1">
+                    <a:blip r:embed="rId13">
+                      <a:extLst>
+                        <a:ext uri="{28A0092B-C50C-407E-A947-70E740481C1C}">
+                          <a14:useLocalDpi xmlns:a14="http://schemas.microsoft.com/office/drawing/2010/main" val="0"/>
+                        </a:ext>
+                      </a:extLst>
+                    </a:blip>
+                    <a:srcRect l="54689" t="-988" r="-12917" b="-1"/>
+                    <a:stretch/>
+                  </pic:blipFill>
+                  <pic:spPr bwMode="auto">
+                    <a:xfrm>
+                      <a:off x="0" y="0"/>
+                      <a:ext cx="8993874" cy="7140389"/>
+                    </a:xfrm>
+                    <a:prstGeom prst="rect">
+                      <a:avLst/>
+                    </a:prstGeom>
+                    <a:noFill/>
+                    <a:ln>
+                      <a:noFill/>
+                    </a:ln>
+                    <a:extLst>
+                      <a:ext uri="{53640926-AAD7-44D8-BBD7-CCE9431645EC}">
+                        <a14:shadowObscured xmlns:a14="http://schemas.microsoft.com/office/drawing/2010/main"/>
+                      </a:ext>
+                    </a:extLst>
+                  </pic:spPr>
+                </pic:pic>
+              </a:graphicData>
+            </a:graphic>
+            <wp14:sizeRelH relativeFrom="margin">
+              <wp14:pctWidth>0</wp14:pctWidth>
+            </wp14:sizeRelH>
+            <wp14:sizeRelV relativeFrom="margin">
+              <wp14:pctHeight>0</wp14:pctHeight>
+            </wp14:sizeRelV>
+          </wp:anchor>
+        </w:drawing>
+      </w:r>
+      <w:r>
+        <w:br w:type="page"/>
+      </w:r>
+    </w:p>
+    <w:p>
+      <w:pPr>
+        <w:pStyle w:val="Ttulo2"/>
+      </w:pPr>
+      <w:bookmarkStart w:id="21" w:name="_Toc111805851"/>
+      <w:r>
+        <w:lastRenderedPageBreak/>
+        <w:t>Diagrama UML</w:t>
+      </w:r>
+      <w:bookmarkEnd w:id="21"/>
+    </w:p>
+    <w:p/>
+    <w:p>
+      <w:r>
+        <w:rPr>
+          <w:noProof/>
+        </w:rPr>
+        <w:drawing>
+          <wp:inline distT="0" distB="0" distL="0" distR="0" wp14:anchorId="68C87558" wp14:editId="6D4AA3D5">
+            <wp:extent cx="9392537" cy="5919537"/>
+            <wp:effectExtent l="0" t="0" r="0" b="0"/>
+            <wp:docPr id="10" name="Imagen 10"/>
+            <wp:cNvGraphicFramePr>
+              <a:graphicFrameLocks xmlns:a="http://schemas.openxmlformats.org/drawingml/2006/main" noChangeAspect="1"/>
+            </wp:cNvGraphicFramePr>
+            <a:graphic xmlns:a="http://schemas.openxmlformats.org/drawingml/2006/main">
+              <a:graphicData uri="http://schemas.openxmlformats.org/drawingml/2006/picture">
+                <pic:pic xmlns:pic="http://schemas.openxmlformats.org/drawingml/2006/picture">
+                  <pic:nvPicPr>
+                    <pic:cNvPr id="0" name="Picture 6"/>
+                    <pic:cNvPicPr>
+                      <a:picLocks noChangeAspect="1" noChangeArrowheads="1"/>
+                    </pic:cNvPicPr>
+                  </pic:nvPicPr>
+                  <pic:blipFill>
+                    <a:blip r:embed="rId14">
+                      <a:extLst>
+                        <a:ext uri="{28A0092B-C50C-407E-A947-70E740481C1C}">
+                          <a14:useLocalDpi xmlns:a14="http://schemas.microsoft.com/office/drawing/2010/main" val="0"/>
+                        </a:ext>
+                      </a:extLst>
+                    </a:blip>
+                    <a:srcRect/>
+                    <a:stretch>
+                      <a:fillRect/>
+                    </a:stretch>
+                  </pic:blipFill>
+                  <pic:spPr bwMode="auto">
+                    <a:xfrm>
+                      <a:off x="0" y="0"/>
+                      <a:ext cx="9396535" cy="5922057"/>
+                    </a:xfrm>
+                    <a:prstGeom prst="rect">
+                      <a:avLst/>
+                    </a:prstGeom>
+                    <a:noFill/>
+                    <a:ln>
+                      <a:noFill/>
+                    </a:ln>
+                  </pic:spPr>
+                </pic:pic>
+              </a:graphicData>
+            </a:graphic>
+          </wp:inline>
+        </w:drawing>
+      </w:r>
+    </w:p>
+    <w:p>
+      <w:pPr>
+        <w:pStyle w:val="Ttulo2"/>
+      </w:pPr>
+      <w:r>
+        <w:br w:type="page"/>
+      </w:r>
+      <w:bookmarkStart w:id="22" w:name="_Toc111805852"/>
+      <w:r>
+        <w:lastRenderedPageBreak/>
+        <w:t>Diagramas de casos de uso</w:t>
+      </w:r>
+      <w:bookmarkEnd w:id="22"/>
+    </w:p>
+    <w:p>
+      <w:r>
+        <w:rPr>
+          <w:noProof/>
+        </w:rPr>
+        <w:drawing>
+          <wp:anchor distT="0" distB="0" distL="114300" distR="114300" simplePos="0" relativeHeight="251810816" behindDoc="1" locked="0" layoutInCell="1" allowOverlap="1" wp14:anchorId="342495C6" wp14:editId="487EB215">
+            <wp:simplePos x="0" y="0"/>
+            <wp:positionH relativeFrom="column">
+              <wp:posOffset>1634861</wp:posOffset>
+            </wp:positionH>
+            <wp:positionV relativeFrom="paragraph">
+              <wp:posOffset>255773</wp:posOffset>
+            </wp:positionV>
+            <wp:extent cx="6887689" cy="6559479"/>
+            <wp:effectExtent l="0" t="0" r="8890" b="0"/>
+            <wp:wrapNone/>
+            <wp:docPr id="12" name="Imagen 12"/>
+            <wp:cNvGraphicFramePr>
+              <a:graphicFrameLocks xmlns:a="http://schemas.openxmlformats.org/drawingml/2006/main" noChangeAspect="1"/>
+            </wp:cNvGraphicFramePr>
+            <a:graphic xmlns:a="http://schemas.openxmlformats.org/drawingml/2006/main">
+              <a:graphicData uri="http://schemas.openxmlformats.org/drawingml/2006/picture">
+                <pic:pic xmlns:pic="http://schemas.openxmlformats.org/drawingml/2006/picture">
+                  <pic:nvPicPr>
+                    <pic:cNvPr id="0" name="Picture 8"/>
+                    <pic:cNvPicPr>
+                      <a:picLocks noChangeAspect="1" noChangeArrowheads="1"/>
+                    </pic:cNvPicPr>
+                  </pic:nvPicPr>
+                  <pic:blipFill>
+                    <a:blip r:embed="rId15">
+                      <a:extLst>
+                        <a:ext uri="{28A0092B-C50C-407E-A947-70E740481C1C}">
+                          <a14:useLocalDpi xmlns:a14="http://schemas.microsoft.com/office/drawing/2010/main" val="0"/>
+                        </a:ext>
+                      </a:extLst>
+                    </a:blip>
+                    <a:srcRect/>
+                    <a:stretch>
+                      <a:fillRect/>
+                    </a:stretch>
+                  </pic:blipFill>
+                  <pic:spPr bwMode="auto">
+                    <a:xfrm>
+                      <a:off x="0" y="0"/>
+                      <a:ext cx="6887689" cy="6559479"/>
                     </a:xfrm>
                     <a:prstGeom prst="rect">
                       <a:avLst/>
@@ -1155,8 +3368,274 @@
         </w:drawing>
       </w:r>
     </w:p>
+    <w:p>
+      <w:pPr>
+        <w:pStyle w:val="Ttulo3"/>
+        <w:numPr>
+          <w:ilvl w:val="0"/>
+          <w:numId w:val="19"/>
+        </w:numPr>
+      </w:pPr>
+      <w:bookmarkStart w:id="23" w:name="_Toc111805853"/>
+      <w:r>
+        <w:t>Administrador</w:t>
+      </w:r>
+      <w:bookmarkEnd w:id="23"/>
+    </w:p>
+    <w:p>
+      <w:r>
+        <w:br w:type="page"/>
+      </w:r>
+    </w:p>
+    <w:p>
+      <w:pPr>
+        <w:pStyle w:val="Ttulo3"/>
+      </w:pPr>
+      <w:bookmarkStart w:id="24" w:name="_Toc111805854"/>
+      <w:r>
+        <w:lastRenderedPageBreak/>
+        <w:t>Profesor</w:t>
+      </w:r>
+      <w:bookmarkEnd w:id="24"/>
+    </w:p>
+    <w:p>
+      <w:r>
+        <w:rPr>
+          <w:noProof/>
+        </w:rPr>
+        <w:drawing>
+          <wp:inline distT="0" distB="0" distL="0" distR="0" wp14:anchorId="269F48FD" wp14:editId="117947F5">
+            <wp:extent cx="9474955" cy="4714504"/>
+            <wp:effectExtent l="0" t="0" r="0" b="0"/>
+            <wp:docPr id="13" name="Imagen 13"/>
+            <wp:cNvGraphicFramePr>
+              <a:graphicFrameLocks xmlns:a="http://schemas.openxmlformats.org/drawingml/2006/main" noChangeAspect="1"/>
+            </wp:cNvGraphicFramePr>
+            <a:graphic xmlns:a="http://schemas.openxmlformats.org/drawingml/2006/main">
+              <a:graphicData uri="http://schemas.openxmlformats.org/drawingml/2006/picture">
+                <pic:pic xmlns:pic="http://schemas.openxmlformats.org/drawingml/2006/picture">
+                  <pic:nvPicPr>
+                    <pic:cNvPr id="0" name="Picture 9"/>
+                    <pic:cNvPicPr>
+                      <a:picLocks noChangeAspect="1" noChangeArrowheads="1"/>
+                    </pic:cNvPicPr>
+                  </pic:nvPicPr>
+                  <pic:blipFill>
+                    <a:blip r:embed="rId16">
+                      <a:extLst>
+                        <a:ext uri="{28A0092B-C50C-407E-A947-70E740481C1C}">
+                          <a14:useLocalDpi xmlns:a14="http://schemas.microsoft.com/office/drawing/2010/main" val="0"/>
+                        </a:ext>
+                      </a:extLst>
+                    </a:blip>
+                    <a:srcRect/>
+                    <a:stretch>
+                      <a:fillRect/>
+                    </a:stretch>
+                  </pic:blipFill>
+                  <pic:spPr bwMode="auto">
+                    <a:xfrm>
+                      <a:off x="0" y="0"/>
+                      <a:ext cx="9484305" cy="4719156"/>
+                    </a:xfrm>
+                    <a:prstGeom prst="rect">
+                      <a:avLst/>
+                    </a:prstGeom>
+                    <a:noFill/>
+                    <a:ln>
+                      <a:noFill/>
+                    </a:ln>
+                  </pic:spPr>
+                </pic:pic>
+              </a:graphicData>
+            </a:graphic>
+          </wp:inline>
+        </w:drawing>
+      </w:r>
+    </w:p>
+    <w:p>
+      <w:r>
+        <w:br w:type="page"/>
+      </w:r>
+    </w:p>
+    <w:p>
+      <w:pPr>
+        <w:pStyle w:val="Ttulo3"/>
+      </w:pPr>
+      <w:bookmarkStart w:id="25" w:name="_Toc111805855"/>
+      <w:r>
+        <w:lastRenderedPageBreak/>
+        <w:t>Alumno</w:t>
+      </w:r>
+      <w:bookmarkEnd w:id="25"/>
+    </w:p>
+    <w:p/>
+    <w:p>
+      <w:r>
+        <w:rPr>
+          <w:noProof/>
+        </w:rPr>
+        <w:drawing>
+          <wp:inline distT="0" distB="0" distL="0" distR="0" wp14:anchorId="75102BD2" wp14:editId="6EDEF03D">
+            <wp:extent cx="9506221" cy="2873829"/>
+            <wp:effectExtent l="0" t="0" r="0" b="3175"/>
+            <wp:docPr id="14" name="Imagen 14"/>
+            <wp:cNvGraphicFramePr>
+              <a:graphicFrameLocks xmlns:a="http://schemas.openxmlformats.org/drawingml/2006/main" noChangeAspect="1"/>
+            </wp:cNvGraphicFramePr>
+            <a:graphic xmlns:a="http://schemas.openxmlformats.org/drawingml/2006/main">
+              <a:graphicData uri="http://schemas.openxmlformats.org/drawingml/2006/picture">
+                <pic:pic xmlns:pic="http://schemas.openxmlformats.org/drawingml/2006/picture">
+                  <pic:nvPicPr>
+                    <pic:cNvPr id="0" name="Picture 10"/>
+                    <pic:cNvPicPr>
+                      <a:picLocks noChangeAspect="1" noChangeArrowheads="1"/>
+                    </pic:cNvPicPr>
+                  </pic:nvPicPr>
+                  <pic:blipFill>
+                    <a:blip r:embed="rId17">
+                      <a:extLst>
+                        <a:ext uri="{28A0092B-C50C-407E-A947-70E740481C1C}">
+                          <a14:useLocalDpi xmlns:a14="http://schemas.microsoft.com/office/drawing/2010/main" val="0"/>
+                        </a:ext>
+                      </a:extLst>
+                    </a:blip>
+                    <a:srcRect/>
+                    <a:stretch>
+                      <a:fillRect/>
+                    </a:stretch>
+                  </pic:blipFill>
+                  <pic:spPr bwMode="auto">
+                    <a:xfrm>
+                      <a:off x="0" y="0"/>
+                      <a:ext cx="9543381" cy="2885063"/>
+                    </a:xfrm>
+                    <a:prstGeom prst="rect">
+                      <a:avLst/>
+                    </a:prstGeom>
+                    <a:noFill/>
+                    <a:ln>
+                      <a:noFill/>
+                    </a:ln>
+                  </pic:spPr>
+                </pic:pic>
+              </a:graphicData>
+            </a:graphic>
+          </wp:inline>
+        </w:drawing>
+      </w:r>
+    </w:p>
+    <w:p>
+      <w:pPr>
+        <w:sectPr>
+          <w:footerReference w:type="default" r:id="rId18"/>
+          <w:footerReference w:type="first" r:id="rId19"/>
+          <w:pgSz w:w="15840" w:h="12240" w:orient="landscape" w:code="1"/>
+          <w:pgMar w:top="567" w:right="0" w:bottom="426" w:left="567" w:header="709" w:footer="0" w:gutter="0"/>
+          <w:cols w:space="708"/>
+          <w:titlePg/>
+          <w:docGrid w:linePitch="360"/>
+        </w:sectPr>
+      </w:pPr>
+    </w:p>
+    <w:p>
+      <w:pPr>
+        <w:sectPr>
+          <w:footerReference w:type="first" r:id="rId20"/>
+          <w:pgSz w:w="12240" w:h="15840" w:code="1"/>
+          <w:pgMar w:top="1985" w:right="1701" w:bottom="1417" w:left="1701" w:header="709" w:footer="709" w:gutter="0"/>
+          <w:cols w:space="708"/>
+          <w:titlePg/>
+          <w:docGrid w:linePitch="360"/>
+        </w:sectPr>
+      </w:pPr>
+      <w:r>
+        <w:lastRenderedPageBreak/>
+        <w:br w:type="page"/>
+      </w:r>
+      <w:r>
+        <w:lastRenderedPageBreak/>
+        <w:t>Diccionacio de datos</w:t>
+      </w:r>
+    </w:p>
+    <w:p>
+      <w:r>
+        <w:rPr>
+          <w:noProof/>
+          <w:lang w:val="es-MX" w:eastAsia="es-MX"/>
+        </w:rPr>
+        <w:lastRenderedPageBreak/>
+        <w:drawing>
+          <wp:anchor distT="0" distB="0" distL="114300" distR="114300" simplePos="0" relativeHeight="251806720" behindDoc="0" locked="0" layoutInCell="1" allowOverlap="1" wp14:anchorId="00F49B3D" wp14:editId="360F0966">
+            <wp:simplePos x="0" y="0"/>
+            <wp:positionH relativeFrom="page">
+              <wp:align>left</wp:align>
+            </wp:positionH>
+            <wp:positionV relativeFrom="paragraph">
+              <wp:posOffset>-1511366</wp:posOffset>
+            </wp:positionV>
+            <wp:extent cx="7791166" cy="10085383"/>
+            <wp:effectExtent l="0" t="0" r="635" b="0"/>
+            <wp:wrapNone/>
+            <wp:docPr id="291" name="Imagen 291" descr="C:\Users\SERVIDOR\AppData\Local\Microsoft\Windows\INetCache\Content.Word\Cover SICEP.PNG"/>
+            <wp:cNvGraphicFramePr>
+              <a:graphicFrameLocks xmlns:a="http://schemas.openxmlformats.org/drawingml/2006/main" noChangeAspect="1"/>
+            </wp:cNvGraphicFramePr>
+            <a:graphic xmlns:a="http://schemas.openxmlformats.org/drawingml/2006/main">
+              <a:graphicData uri="http://schemas.openxmlformats.org/drawingml/2006/picture">
+                <pic:pic xmlns:pic="http://schemas.openxmlformats.org/drawingml/2006/picture">
+                  <pic:nvPicPr>
+                    <pic:cNvPr id="0" name="Picture 11" descr="C:\Users\SERVIDOR\AppData\Local\Microsoft\Windows\INetCache\Content.Word\Cover SICEP.PNG"/>
+                    <pic:cNvPicPr>
+                      <a:picLocks noChangeAspect="1" noChangeArrowheads="1"/>
+                    </pic:cNvPicPr>
+                  </pic:nvPicPr>
+                  <pic:blipFill>
+                    <a:blip r:embed="rId21" cstate="print">
+                      <a:extLst>
+                        <a:ext uri="{28A0092B-C50C-407E-A947-70E740481C1C}">
+                          <a14:useLocalDpi xmlns:a14="http://schemas.microsoft.com/office/drawing/2010/main" val="0"/>
+                        </a:ext>
+                      </a:extLst>
+                    </a:blip>
+                    <a:srcRect/>
+                    <a:stretch>
+                      <a:fillRect/>
+                    </a:stretch>
+                  </pic:blipFill>
+                  <pic:spPr bwMode="auto">
+                    <a:xfrm>
+                      <a:off x="0" y="0"/>
+                      <a:ext cx="7791166" cy="10085383"/>
+                    </a:xfrm>
+                    <a:prstGeom prst="rect">
+                      <a:avLst/>
+                    </a:prstGeom>
+                    <a:noFill/>
+                    <a:ln>
+                      <a:noFill/>
+                    </a:ln>
+                  </pic:spPr>
+                </pic:pic>
+              </a:graphicData>
+            </a:graphic>
+            <wp14:sizeRelH relativeFrom="margin">
+              <wp14:pctWidth>0</wp14:pctWidth>
+            </wp14:sizeRelH>
+            <wp14:sizeRelV relativeFrom="margin">
+              <wp14:pctHeight>0</wp14:pctHeight>
+            </wp14:sizeRelV>
+          </wp:anchor>
+        </w:drawing>
+      </w:r>
+    </w:p>
+    <w:p/>
+    <w:p>
+      <w:pPr>
+        <w:jc w:val="both"/>
+      </w:pPr>
+    </w:p>
     <w:sectPr>
-      <w:footerReference w:type="default" r:id="rId10"/>
       <w:pgSz w:w="12240" w:h="15840" w:code="1"/>
       <w:pgMar w:top="2269" w:right="1701" w:bottom="1843" w:left="1701" w:header="709" w:footer="709" w:gutter="0"/>
       <w:cols w:space="708"/>
@@ -1274,6 +3753,199 @@
 </w:ftr>
 </file>
 
+<file path=word/footer2.xml><?xml version="1.0" encoding="utf-8"?>
+<w:ftr xmlns:wpc="http://schemas.microsoft.com/office/word/2010/wordprocessingCanvas" xmlns:cx="http://schemas.microsoft.com/office/drawing/2014/chartex" xmlns:cx1="http://schemas.microsoft.com/office/drawing/2015/9/8/chartex" xmlns:cx2="http://schemas.microsoft.com/office/drawing/2015/10/21/chartex" xmlns:cx3="http://schemas.microsoft.com/office/drawing/2016/5/9/chartex" xmlns:cx4="http://schemas.microsoft.com/office/drawing/2016/5/10/chartex" xmlns:cx5="http://schemas.microsoft.com/office/drawing/2016/5/11/chartex" xmlns:cx6="http://schemas.microsoft.com/office/drawing/2016/5/12/chartex" xmlns:cx7="http://schemas.microsoft.com/office/drawing/2016/5/13/chartex" xmlns:cx8="http://schemas.microsoft.com/office/drawing/2016/5/14/chartex" xmlns:mc="http://schemas.openxmlformats.org/markup-compatibility/2006" xmlns:aink="http://schemas.microsoft.com/office/drawing/2016/ink" xmlns:am3d="http://schemas.microsoft.com/office/drawing/2017/model3d" xmlns:o="urn:schemas-microsoft-com:office:office" xmlns:r="http://schemas.openxmlformats.org/officeDocument/2006/relationships" xmlns:m="http://schemas.openxmlformats.org/officeDocument/2006/math" xmlns:v="urn:schemas-microsoft-com:vml" xmlns:wp14="http://schemas.microsoft.com/office/word/2010/wordprocessingDrawing" xmlns:wp="http://schemas.openxmlformats.org/drawingml/2006/wordprocessingDrawing" xmlns:w10="urn:schemas-microsoft-com:office:word" xmlns:w="http://schemas.openxmlformats.org/wordprocessingml/2006/main" xmlns:w14="http://schemas.microsoft.com/office/word/2010/wordml" xmlns:w15="http://schemas.microsoft.com/office/word/2012/wordml" xmlns:w16cex="http://schemas.microsoft.com/office/word/2018/wordml/cex" xmlns:w16cid="http://schemas.microsoft.com/office/word/2016/wordml/cid" xmlns:w16="http://schemas.microsoft.com/office/word/2018/wordml" xmlns:w16sdtdh="http://schemas.microsoft.com/office/word/2020/wordml/sdtdatahash" xmlns:w16se="http://schemas.microsoft.com/office/word/2015/wordml/symex" xmlns:wpg="http://schemas.microsoft.com/office/word/2010/wordprocessingGroup" xmlns:wpi="http://schemas.microsoft.com/office/word/2010/wordprocessingInk" xmlns:wne="http://schemas.microsoft.com/office/word/2006/wordml" xmlns:wps="http://schemas.microsoft.com/office/word/2010/wordprocessingShape" mc:Ignorable="w14 w15 w16se w16cid w16 w16cex w16sdtdh wp14">
+  <w:p>
+    <w:pPr>
+      <w:pStyle w:val="Piedepgina"/>
+    </w:pPr>
+    <w:r>
+      <w:rPr>
+        <w:noProof/>
+        <w:lang w:val="es-MX" w:eastAsia="es-MX"/>
+      </w:rPr>
+      <w:drawing>
+        <wp:anchor distT="0" distB="0" distL="114300" distR="114300" simplePos="0" relativeHeight="251661312" behindDoc="0" locked="0" layoutInCell="1" allowOverlap="1" wp14:anchorId="536A7202" wp14:editId="45C83FAB">
+          <wp:simplePos x="0" y="0"/>
+          <wp:positionH relativeFrom="page">
+            <wp:align>right</wp:align>
+          </wp:positionH>
+          <wp:positionV relativeFrom="page">
+            <wp:align>bottom</wp:align>
+          </wp:positionV>
+          <wp:extent cx="7886700" cy="2142490"/>
+          <wp:effectExtent l="0" t="0" r="0" b="0"/>
+          <wp:wrapSquare wrapText="bothSides"/>
+          <wp:docPr id="4" name="Imagen 4" descr="C:\Users\SERVIDOR\Downloads\Azul Sencillo Triángulo Forma Profesional Membrete Carta (1).png"/>
+          <wp:cNvGraphicFramePr>
+            <a:graphicFrameLocks xmlns:a="http://schemas.openxmlformats.org/drawingml/2006/main" noChangeAspect="1"/>
+          </wp:cNvGraphicFramePr>
+          <a:graphic xmlns:a="http://schemas.openxmlformats.org/drawingml/2006/main">
+            <a:graphicData uri="http://schemas.openxmlformats.org/drawingml/2006/picture">
+              <pic:pic xmlns:pic="http://schemas.openxmlformats.org/drawingml/2006/picture">
+                <pic:nvPicPr>
+                  <pic:cNvPr id="0" name="Picture 3" descr="C:\Users\SERVIDOR\Downloads\Azul Sencillo Triángulo Forma Profesional Membrete Carta (1).png"/>
+                  <pic:cNvPicPr>
+                    <a:picLocks noChangeAspect="1" noChangeArrowheads="1"/>
+                  </pic:cNvPicPr>
+                </pic:nvPicPr>
+                <pic:blipFill rotWithShape="1">
+                  <a:blip r:embed="rId1" cstate="print">
+                    <a:extLst>
+                      <a:ext uri="{28A0092B-C50C-407E-A947-70E740481C1C}">
+                        <a14:useLocalDpi xmlns:a14="http://schemas.microsoft.com/office/drawing/2010/main" val="0"/>
+                      </a:ext>
+                    </a:extLst>
+                  </a:blip>
+                  <a:srcRect t="80790"/>
+                  <a:stretch/>
+                </pic:blipFill>
+                <pic:spPr bwMode="auto">
+                  <a:xfrm>
+                    <a:off x="0" y="0"/>
+                    <a:ext cx="7886700" cy="2142490"/>
+                  </a:xfrm>
+                  <a:prstGeom prst="rect">
+                    <a:avLst/>
+                  </a:prstGeom>
+                  <a:noFill/>
+                  <a:ln>
+                    <a:noFill/>
+                  </a:ln>
+                  <a:extLst>
+                    <a:ext uri="{53640926-AAD7-44D8-BBD7-CCE9431645EC}">
+                      <a14:shadowObscured xmlns:a14="http://schemas.microsoft.com/office/drawing/2010/main"/>
+                    </a:ext>
+                  </a:extLst>
+                </pic:spPr>
+              </pic:pic>
+            </a:graphicData>
+          </a:graphic>
+          <wp14:sizeRelH relativeFrom="margin">
+            <wp14:pctWidth>0</wp14:pctWidth>
+          </wp14:sizeRelH>
+          <wp14:sizeRelV relativeFrom="margin">
+            <wp14:pctHeight>0</wp14:pctHeight>
+          </wp14:sizeRelV>
+        </wp:anchor>
+      </w:drawing>
+    </w:r>
+  </w:p>
+</w:ftr>
+</file>
+
+<file path=word/footer3.xml><?xml version="1.0" encoding="utf-8"?>
+<w:ftr xmlns:wpc="http://schemas.microsoft.com/office/word/2010/wordprocessingCanvas" xmlns:cx="http://schemas.microsoft.com/office/drawing/2014/chartex" xmlns:cx1="http://schemas.microsoft.com/office/drawing/2015/9/8/chartex" xmlns:cx2="http://schemas.microsoft.com/office/drawing/2015/10/21/chartex" xmlns:cx3="http://schemas.microsoft.com/office/drawing/2016/5/9/chartex" xmlns:cx4="http://schemas.microsoft.com/office/drawing/2016/5/10/chartex" xmlns:cx5="http://schemas.microsoft.com/office/drawing/2016/5/11/chartex" xmlns:cx6="http://schemas.microsoft.com/office/drawing/2016/5/12/chartex" xmlns:cx7="http://schemas.microsoft.com/office/drawing/2016/5/13/chartex" xmlns:cx8="http://schemas.microsoft.com/office/drawing/2016/5/14/chartex" xmlns:mc="http://schemas.openxmlformats.org/markup-compatibility/2006" xmlns:aink="http://schemas.microsoft.com/office/drawing/2016/ink" xmlns:am3d="http://schemas.microsoft.com/office/drawing/2017/model3d" xmlns:o="urn:schemas-microsoft-com:office:office" xmlns:r="http://schemas.openxmlformats.org/officeDocument/2006/relationships" xmlns:m="http://schemas.openxmlformats.org/officeDocument/2006/math" xmlns:v="urn:schemas-microsoft-com:vml" xmlns:wp14="http://schemas.microsoft.com/office/word/2010/wordprocessingDrawing" xmlns:wp="http://schemas.openxmlformats.org/drawingml/2006/wordprocessingDrawing" xmlns:w10="urn:schemas-microsoft-com:office:word" xmlns:w="http://schemas.openxmlformats.org/wordprocessingml/2006/main" xmlns:w14="http://schemas.microsoft.com/office/word/2010/wordml" xmlns:w15="http://schemas.microsoft.com/office/word/2012/wordml" xmlns:w16cex="http://schemas.microsoft.com/office/word/2018/wordml/cex" xmlns:w16cid="http://schemas.microsoft.com/office/word/2016/wordml/cid" xmlns:w16="http://schemas.microsoft.com/office/word/2018/wordml" xmlns:w16sdtdh="http://schemas.microsoft.com/office/word/2020/wordml/sdtdatahash" xmlns:w16se="http://schemas.microsoft.com/office/word/2015/wordml/symex" xmlns:wpg="http://schemas.microsoft.com/office/word/2010/wordprocessingGroup" xmlns:wpi="http://schemas.microsoft.com/office/word/2010/wordprocessingInk" xmlns:wne="http://schemas.microsoft.com/office/word/2006/wordml" xmlns:wps="http://schemas.microsoft.com/office/word/2010/wordprocessingShape" mc:Ignorable="w14 w15 w16se w16cid w16 w16cex w16sdtdh wp14">
+  <w:p>
+    <w:pPr>
+      <w:pStyle w:val="Piedepgina"/>
+      <w:jc w:val="center"/>
+    </w:pPr>
+  </w:p>
+</w:ftr>
+</file>
+
+<file path=word/footer4.xml><?xml version="1.0" encoding="utf-8"?>
+<w:ftr xmlns:wpc="http://schemas.microsoft.com/office/word/2010/wordprocessingCanvas" xmlns:cx="http://schemas.microsoft.com/office/drawing/2014/chartex" xmlns:cx1="http://schemas.microsoft.com/office/drawing/2015/9/8/chartex" xmlns:cx2="http://schemas.microsoft.com/office/drawing/2015/10/21/chartex" xmlns:cx3="http://schemas.microsoft.com/office/drawing/2016/5/9/chartex" xmlns:cx4="http://schemas.microsoft.com/office/drawing/2016/5/10/chartex" xmlns:cx5="http://schemas.microsoft.com/office/drawing/2016/5/11/chartex" xmlns:cx6="http://schemas.microsoft.com/office/drawing/2016/5/12/chartex" xmlns:cx7="http://schemas.microsoft.com/office/drawing/2016/5/13/chartex" xmlns:cx8="http://schemas.microsoft.com/office/drawing/2016/5/14/chartex" xmlns:mc="http://schemas.openxmlformats.org/markup-compatibility/2006" xmlns:aink="http://schemas.microsoft.com/office/drawing/2016/ink" xmlns:am3d="http://schemas.microsoft.com/office/drawing/2017/model3d" xmlns:o="urn:schemas-microsoft-com:office:office" xmlns:r="http://schemas.openxmlformats.org/officeDocument/2006/relationships" xmlns:m="http://schemas.openxmlformats.org/officeDocument/2006/math" xmlns:v="urn:schemas-microsoft-com:vml" xmlns:wp14="http://schemas.microsoft.com/office/word/2010/wordprocessingDrawing" xmlns:wp="http://schemas.openxmlformats.org/drawingml/2006/wordprocessingDrawing" xmlns:w10="urn:schemas-microsoft-com:office:word" xmlns:w="http://schemas.openxmlformats.org/wordprocessingml/2006/main" xmlns:w14="http://schemas.microsoft.com/office/word/2010/wordml" xmlns:w15="http://schemas.microsoft.com/office/word/2012/wordml" xmlns:w16cex="http://schemas.microsoft.com/office/word/2018/wordml/cex" xmlns:w16cid="http://schemas.microsoft.com/office/word/2016/wordml/cid" xmlns:w16="http://schemas.microsoft.com/office/word/2018/wordml" xmlns:w16sdtdh="http://schemas.microsoft.com/office/word/2020/wordml/sdtdatahash" xmlns:w16se="http://schemas.microsoft.com/office/word/2015/wordml/symex" xmlns:wpg="http://schemas.microsoft.com/office/word/2010/wordprocessingGroup" xmlns:wpi="http://schemas.microsoft.com/office/word/2010/wordprocessingInk" xmlns:wne="http://schemas.microsoft.com/office/word/2006/wordml" xmlns:wps="http://schemas.microsoft.com/office/word/2010/wordprocessingShape" mc:Ignorable="w14 w15 w16se w16cid w16 w16cex w16sdtdh wp14">
+  <w:p>
+    <w:pPr>
+      <w:pStyle w:val="Ttulo2"/>
+    </w:pPr>
+  </w:p>
+  <w:p>
+    <w:pPr>
+      <w:pStyle w:val="Piedepgina"/>
+    </w:pPr>
+  </w:p>
+</w:ftr>
+</file>
+
+<file path=word/footer5.xml><?xml version="1.0" encoding="utf-8"?>
+<w:ftr xmlns:wpc="http://schemas.microsoft.com/office/word/2010/wordprocessingCanvas" xmlns:cx="http://schemas.microsoft.com/office/drawing/2014/chartex" xmlns:cx1="http://schemas.microsoft.com/office/drawing/2015/9/8/chartex" xmlns:cx2="http://schemas.microsoft.com/office/drawing/2015/10/21/chartex" xmlns:cx3="http://schemas.microsoft.com/office/drawing/2016/5/9/chartex" xmlns:cx4="http://schemas.microsoft.com/office/drawing/2016/5/10/chartex" xmlns:cx5="http://schemas.microsoft.com/office/drawing/2016/5/11/chartex" xmlns:cx6="http://schemas.microsoft.com/office/drawing/2016/5/12/chartex" xmlns:cx7="http://schemas.microsoft.com/office/drawing/2016/5/13/chartex" xmlns:cx8="http://schemas.microsoft.com/office/drawing/2016/5/14/chartex" xmlns:mc="http://schemas.openxmlformats.org/markup-compatibility/2006" xmlns:aink="http://schemas.microsoft.com/office/drawing/2016/ink" xmlns:am3d="http://schemas.microsoft.com/office/drawing/2017/model3d" xmlns:o="urn:schemas-microsoft-com:office:office" xmlns:r="http://schemas.openxmlformats.org/officeDocument/2006/relationships" xmlns:m="http://schemas.openxmlformats.org/officeDocument/2006/math" xmlns:v="urn:schemas-microsoft-com:vml" xmlns:wp14="http://schemas.microsoft.com/office/word/2010/wordprocessingDrawing" xmlns:wp="http://schemas.openxmlformats.org/drawingml/2006/wordprocessingDrawing" xmlns:w10="urn:schemas-microsoft-com:office:word" xmlns:w="http://schemas.openxmlformats.org/wordprocessingml/2006/main" xmlns:w14="http://schemas.microsoft.com/office/word/2010/wordml" xmlns:w15="http://schemas.microsoft.com/office/word/2012/wordml" xmlns:w16cex="http://schemas.microsoft.com/office/word/2018/wordml/cex" xmlns:w16cid="http://schemas.microsoft.com/office/word/2016/wordml/cid" xmlns:w16="http://schemas.microsoft.com/office/word/2018/wordml" xmlns:w16sdtdh="http://schemas.microsoft.com/office/word/2020/wordml/sdtdatahash" xmlns:w16se="http://schemas.microsoft.com/office/word/2015/wordml/symex" xmlns:wpg="http://schemas.microsoft.com/office/word/2010/wordprocessingGroup" xmlns:wpi="http://schemas.microsoft.com/office/word/2010/wordprocessingInk" xmlns:wne="http://schemas.microsoft.com/office/word/2006/wordml" xmlns:wps="http://schemas.microsoft.com/office/word/2010/wordprocessingShape" mc:Ignorable="w14 w15 w16se w16cid w16 w16cex w16sdtdh wp14">
+  <w:p>
+    <w:pPr>
+      <w:pStyle w:val="Ttulo2"/>
+    </w:pPr>
+    <w:r>
+      <w:rPr>
+        <w:noProof/>
+        <w:lang w:val="es-MX" w:eastAsia="es-MX"/>
+      </w:rPr>
+      <w:drawing>
+        <wp:anchor distT="0" distB="0" distL="114300" distR="114300" simplePos="0" relativeHeight="251663360" behindDoc="0" locked="0" layoutInCell="1" allowOverlap="1" wp14:anchorId="7B41E51F" wp14:editId="7BD122FD">
+          <wp:simplePos x="0" y="0"/>
+          <wp:positionH relativeFrom="page">
+            <wp:align>left</wp:align>
+          </wp:positionH>
+          <wp:positionV relativeFrom="paragraph">
+            <wp:posOffset>-977462</wp:posOffset>
+          </wp:positionV>
+          <wp:extent cx="7886700" cy="2142629"/>
+          <wp:effectExtent l="0" t="0" r="0" b="0"/>
+          <wp:wrapNone/>
+          <wp:docPr id="296" name="Imagen 296" descr="C:\Users\SERVIDOR\Downloads\Azul Sencillo Triángulo Forma Profesional Membrete Carta (1).png"/>
+          <wp:cNvGraphicFramePr>
+            <a:graphicFrameLocks xmlns:a="http://schemas.openxmlformats.org/drawingml/2006/main" noChangeAspect="1"/>
+          </wp:cNvGraphicFramePr>
+          <a:graphic xmlns:a="http://schemas.openxmlformats.org/drawingml/2006/main">
+            <a:graphicData uri="http://schemas.openxmlformats.org/drawingml/2006/picture">
+              <pic:pic xmlns:pic="http://schemas.openxmlformats.org/drawingml/2006/picture">
+                <pic:nvPicPr>
+                  <pic:cNvPr id="0" name="Picture 3" descr="C:\Users\SERVIDOR\Downloads\Azul Sencillo Triángulo Forma Profesional Membrete Carta (1).png"/>
+                  <pic:cNvPicPr>
+                    <a:picLocks noChangeAspect="1" noChangeArrowheads="1"/>
+                  </pic:cNvPicPr>
+                </pic:nvPicPr>
+                <pic:blipFill rotWithShape="1">
+                  <a:blip r:embed="rId1" cstate="print">
+                    <a:extLst>
+                      <a:ext uri="{28A0092B-C50C-407E-A947-70E740481C1C}">
+                        <a14:useLocalDpi xmlns:a14="http://schemas.microsoft.com/office/drawing/2010/main" val="0"/>
+                      </a:ext>
+                    </a:extLst>
+                  </a:blip>
+                  <a:srcRect t="80790"/>
+                  <a:stretch/>
+                </pic:blipFill>
+                <pic:spPr bwMode="auto">
+                  <a:xfrm>
+                    <a:off x="0" y="0"/>
+                    <a:ext cx="7886700" cy="2142629"/>
+                  </a:xfrm>
+                  <a:prstGeom prst="rect">
+                    <a:avLst/>
+                  </a:prstGeom>
+                  <a:noFill/>
+                  <a:ln>
+                    <a:noFill/>
+                  </a:ln>
+                  <a:extLst>
+                    <a:ext uri="{53640926-AAD7-44D8-BBD7-CCE9431645EC}">
+                      <a14:shadowObscured xmlns:a14="http://schemas.microsoft.com/office/drawing/2010/main"/>
+                    </a:ext>
+                  </a:extLst>
+                </pic:spPr>
+              </pic:pic>
+            </a:graphicData>
+          </a:graphic>
+          <wp14:sizeRelH relativeFrom="margin">
+            <wp14:pctWidth>0</wp14:pctWidth>
+          </wp14:sizeRelH>
+          <wp14:sizeRelV relativeFrom="margin">
+            <wp14:pctHeight>0</wp14:pctHeight>
+          </wp14:sizeRelV>
+        </wp:anchor>
+      </w:drawing>
+    </w:r>
+  </w:p>
+  <w:p>
+    <w:pPr>
+      <w:pStyle w:val="Piedepgina"/>
+    </w:pPr>
+  </w:p>
+</w:ftr>
+</file>
+
 <file path=word/footnotes.xml><?xml version="1.0" encoding="utf-8"?>
 <w:footnotes xmlns:wpc="http://schemas.microsoft.com/office/word/2010/wordprocessingCanvas" xmlns:cx="http://schemas.microsoft.com/office/drawing/2014/chartex" xmlns:cx1="http://schemas.microsoft.com/office/drawing/2015/9/8/chartex" xmlns:cx2="http://schemas.microsoft.com/office/drawing/2015/10/21/chartex" xmlns:cx3="http://schemas.microsoft.com/office/drawing/2016/5/9/chartex" xmlns:cx4="http://schemas.microsoft.com/office/drawing/2016/5/10/chartex" xmlns:cx5="http://schemas.microsoft.com/office/drawing/2016/5/11/chartex" xmlns:cx6="http://schemas.microsoft.com/office/drawing/2016/5/12/chartex" xmlns:cx7="http://schemas.microsoft.com/office/drawing/2016/5/13/chartex" xmlns:cx8="http://schemas.microsoft.com/office/drawing/2016/5/14/chartex" xmlns:mc="http://schemas.openxmlformats.org/markup-compatibility/2006" xmlns:aink="http://schemas.microsoft.com/office/drawing/2016/ink" xmlns:am3d="http://schemas.microsoft.com/office/drawing/2017/model3d" xmlns:o="urn:schemas-microsoft-com:office:office" xmlns:r="http://schemas.openxmlformats.org/officeDocument/2006/relationships" xmlns:m="http://schemas.openxmlformats.org/officeDocument/2006/math" xmlns:v="urn:schemas-microsoft-com:vml" xmlns:wp14="http://schemas.microsoft.com/office/word/2010/wordprocessingDrawing" xmlns:wp="http://schemas.openxmlformats.org/drawingml/2006/wordprocessingDrawing" xmlns:w10="urn:schemas-microsoft-com:office:word" xmlns:w="http://schemas.openxmlformats.org/wordprocessingml/2006/main" xmlns:w14="http://schemas.microsoft.com/office/word/2010/wordml" xmlns:w15="http://schemas.microsoft.com/office/word/2012/wordml" xmlns:w16cex="http://schemas.microsoft.com/office/word/2018/wordml/cex" xmlns:w16cid="http://schemas.microsoft.com/office/word/2016/wordml/cid" xmlns:w16="http://schemas.microsoft.com/office/word/2018/wordml" xmlns:w16sdtdh="http://schemas.microsoft.com/office/word/2020/wordml/sdtdatahash" xmlns:w16se="http://schemas.microsoft.com/office/word/2015/wordml/symex" xmlns:wpg="http://schemas.microsoft.com/office/word/2010/wordprocessingGroup" xmlns:wpi="http://schemas.microsoft.com/office/word/2010/wordprocessingInk" xmlns:wne="http://schemas.microsoft.com/office/word/2006/wordml" xmlns:wps="http://schemas.microsoft.com/office/word/2010/wordprocessingShape" mc:Ignorable="w14 w15 w16se w16cid w16 w16cex w16sdtdh wp14">
   <w:footnote w:type="separator" w:id="-1">
@@ -1322,7 +3994,7 @@
         <v:path o:extrusionok="f" gradientshapeok="t" o:connecttype="rect"/>
         <o:lock v:ext="edit" aspectratio="t"/>
       </v:shapetype>
-      <v:shape id="_x0000_i1061" type="#_x0000_t75" style="width:828.45pt;height:105.65pt;visibility:visible" o:bullet="t">
+      <v:shape id="_x0000_i1046" type="#_x0000_t75" style="width:828pt;height:105.5pt;visibility:visible" o:bullet="t">
         <v:imagedata r:id="rId1" o:title="" cropleft="504f" cropright="964f"/>
       </v:shape>
     </w:pict>
@@ -1897,6 +4569,155 @@
     </w:lvl>
   </w:abstractNum>
   <w:abstractNum w:abstractNumId="6" w15:restartNumberingAfterBreak="0">
+    <w:nsid w:val="45830494"/>
+    <w:multiLevelType w:val="multilevel"/>
+    <w:tmpl w:val="8F1486E6"/>
+    <w:lvl w:ilvl="0">
+      <w:start w:val="1"/>
+      <w:numFmt w:val="bullet"/>
+      <w:lvlText w:val=""/>
+      <w:lvlJc w:val="left"/>
+      <w:pPr>
+        <w:tabs>
+          <w:tab w:val="num" w:pos="720"/>
+        </w:tabs>
+        <w:ind w:left="720" w:hanging="360"/>
+      </w:pPr>
+      <w:rPr>
+        <w:rFonts w:ascii="Symbol" w:hAnsi="Symbol" w:hint="default"/>
+        <w:sz w:val="20"/>
+      </w:rPr>
+    </w:lvl>
+    <w:lvl w:ilvl="1" w:tentative="1">
+      <w:start w:val="1"/>
+      <w:numFmt w:val="bullet"/>
+      <w:lvlText w:val="o"/>
+      <w:lvlJc w:val="left"/>
+      <w:pPr>
+        <w:tabs>
+          <w:tab w:val="num" w:pos="1440"/>
+        </w:tabs>
+        <w:ind w:left="1440" w:hanging="360"/>
+      </w:pPr>
+      <w:rPr>
+        <w:rFonts w:ascii="Courier New" w:hAnsi="Courier New" w:hint="default"/>
+        <w:sz w:val="20"/>
+      </w:rPr>
+    </w:lvl>
+    <w:lvl w:ilvl="2" w:tentative="1">
+      <w:start w:val="1"/>
+      <w:numFmt w:val="bullet"/>
+      <w:lvlText w:val=""/>
+      <w:lvlJc w:val="left"/>
+      <w:pPr>
+        <w:tabs>
+          <w:tab w:val="num" w:pos="2160"/>
+        </w:tabs>
+        <w:ind w:left="2160" w:hanging="360"/>
+      </w:pPr>
+      <w:rPr>
+        <w:rFonts w:ascii="Wingdings" w:hAnsi="Wingdings" w:hint="default"/>
+        <w:sz w:val="20"/>
+      </w:rPr>
+    </w:lvl>
+    <w:lvl w:ilvl="3" w:tentative="1">
+      <w:start w:val="1"/>
+      <w:numFmt w:val="bullet"/>
+      <w:lvlText w:val=""/>
+      <w:lvlJc w:val="left"/>
+      <w:pPr>
+        <w:tabs>
+          <w:tab w:val="num" w:pos="2880"/>
+        </w:tabs>
+        <w:ind w:left="2880" w:hanging="360"/>
+      </w:pPr>
+      <w:rPr>
+        <w:rFonts w:ascii="Wingdings" w:hAnsi="Wingdings" w:hint="default"/>
+        <w:sz w:val="20"/>
+      </w:rPr>
+    </w:lvl>
+    <w:lvl w:ilvl="4" w:tentative="1">
+      <w:start w:val="1"/>
+      <w:numFmt w:val="bullet"/>
+      <w:lvlText w:val=""/>
+      <w:lvlJc w:val="left"/>
+      <w:pPr>
+        <w:tabs>
+          <w:tab w:val="num" w:pos="3600"/>
+        </w:tabs>
+        <w:ind w:left="3600" w:hanging="360"/>
+      </w:pPr>
+      <w:rPr>
+        <w:rFonts w:ascii="Wingdings" w:hAnsi="Wingdings" w:hint="default"/>
+        <w:sz w:val="20"/>
+      </w:rPr>
+    </w:lvl>
+    <w:lvl w:ilvl="5" w:tentative="1">
+      <w:start w:val="1"/>
+      <w:numFmt w:val="bullet"/>
+      <w:lvlText w:val=""/>
+      <w:lvlJc w:val="left"/>
+      <w:pPr>
+        <w:tabs>
+          <w:tab w:val="num" w:pos="4320"/>
+        </w:tabs>
+        <w:ind w:left="4320" w:hanging="360"/>
+      </w:pPr>
+      <w:rPr>
+        <w:rFonts w:ascii="Wingdings" w:hAnsi="Wingdings" w:hint="default"/>
+        <w:sz w:val="20"/>
+      </w:rPr>
+    </w:lvl>
+    <w:lvl w:ilvl="6" w:tentative="1">
+      <w:start w:val="1"/>
+      <w:numFmt w:val="bullet"/>
+      <w:lvlText w:val=""/>
+      <w:lvlJc w:val="left"/>
+      <w:pPr>
+        <w:tabs>
+          <w:tab w:val="num" w:pos="5040"/>
+        </w:tabs>
+        <w:ind w:left="5040" w:hanging="360"/>
+      </w:pPr>
+      <w:rPr>
+        <w:rFonts w:ascii="Wingdings" w:hAnsi="Wingdings" w:hint="default"/>
+        <w:sz w:val="20"/>
+      </w:rPr>
+    </w:lvl>
+    <w:lvl w:ilvl="7" w:tentative="1">
+      <w:start w:val="1"/>
+      <w:numFmt w:val="bullet"/>
+      <w:lvlText w:val=""/>
+      <w:lvlJc w:val="left"/>
+      <w:pPr>
+        <w:tabs>
+          <w:tab w:val="num" w:pos="5760"/>
+        </w:tabs>
+        <w:ind w:left="5760" w:hanging="360"/>
+      </w:pPr>
+      <w:rPr>
+        <w:rFonts w:ascii="Wingdings" w:hAnsi="Wingdings" w:hint="default"/>
+        <w:sz w:val="20"/>
+      </w:rPr>
+    </w:lvl>
+    <w:lvl w:ilvl="8" w:tentative="1">
+      <w:start w:val="1"/>
+      <w:numFmt w:val="bullet"/>
+      <w:lvlText w:val=""/>
+      <w:lvlJc w:val="left"/>
+      <w:pPr>
+        <w:tabs>
+          <w:tab w:val="num" w:pos="6480"/>
+        </w:tabs>
+        <w:ind w:left="6480" w:hanging="360"/>
+      </w:pPr>
+      <w:rPr>
+        <w:rFonts w:ascii="Wingdings" w:hAnsi="Wingdings" w:hint="default"/>
+        <w:sz w:val="20"/>
+      </w:rPr>
+    </w:lvl>
+  </w:abstractNum>
+  <w:abstractNum w:abstractNumId="7" w15:restartNumberingAfterBreak="0">
     <w:nsid w:val="51F0238D"/>
     <w:multiLevelType w:val="hybridMultilevel"/>
     <w:tmpl w:val="487E90F6"/>
@@ -1907,7 +4728,7 @@
       <w:lvlText w:val="%1."/>
       <w:lvlJc w:val="left"/>
       <w:pPr>
-        <w:ind w:left="720" w:hanging="360"/>
+        <w:ind w:left="360" w:hanging="360"/>
       </w:pPr>
     </w:lvl>
     <w:lvl w:ilvl="1" w:tplc="080A0019" w:tentative="1">
@@ -1916,7 +4737,7 @@
       <w:lvlText w:val="%2."/>
       <w:lvlJc w:val="left"/>
       <w:pPr>
-        <w:ind w:left="1440" w:hanging="360"/>
+        <w:ind w:left="1080" w:hanging="360"/>
       </w:pPr>
     </w:lvl>
     <w:lvl w:ilvl="2" w:tplc="080A001B" w:tentative="1">
@@ -1925,7 +4746,7 @@
       <w:lvlText w:val="%3."/>
       <w:lvlJc w:val="right"/>
       <w:pPr>
-        <w:ind w:left="2160" w:hanging="180"/>
+        <w:ind w:left="1800" w:hanging="180"/>
       </w:pPr>
     </w:lvl>
     <w:lvl w:ilvl="3" w:tplc="080A000F" w:tentative="1">
@@ -1934,7 +4755,7 @@
       <w:lvlText w:val="%4."/>
       <w:lvlJc w:val="left"/>
       <w:pPr>
-        <w:ind w:left="2880" w:hanging="360"/>
+        <w:ind w:left="2520" w:hanging="360"/>
       </w:pPr>
     </w:lvl>
     <w:lvl w:ilvl="4" w:tplc="080A0019" w:tentative="1">
@@ -1943,7 +4764,7 @@
       <w:lvlText w:val="%5."/>
       <w:lvlJc w:val="left"/>
       <w:pPr>
-        <w:ind w:left="3600" w:hanging="360"/>
+        <w:ind w:left="3240" w:hanging="360"/>
       </w:pPr>
     </w:lvl>
     <w:lvl w:ilvl="5" w:tplc="080A001B" w:tentative="1">
@@ -1952,7 +4773,7 @@
       <w:lvlText w:val="%6."/>
       <w:lvlJc w:val="right"/>
       <w:pPr>
-        <w:ind w:left="4320" w:hanging="180"/>
+        <w:ind w:left="3960" w:hanging="180"/>
       </w:pPr>
     </w:lvl>
     <w:lvl w:ilvl="6" w:tplc="080A000F" w:tentative="1">
@@ -1961,7 +4782,7 @@
       <w:lvlText w:val="%7."/>
       <w:lvlJc w:val="left"/>
       <w:pPr>
-        <w:ind w:left="5040" w:hanging="360"/>
+        <w:ind w:left="4680" w:hanging="360"/>
       </w:pPr>
     </w:lvl>
     <w:lvl w:ilvl="7" w:tplc="080A0019" w:tentative="1">
@@ -1970,7 +4791,7 @@
       <w:lvlText w:val="%8."/>
       <w:lvlJc w:val="left"/>
       <w:pPr>
-        <w:ind w:left="5760" w:hanging="360"/>
+        <w:ind w:left="5400" w:hanging="360"/>
       </w:pPr>
     </w:lvl>
     <w:lvl w:ilvl="8" w:tplc="080A001B" w:tentative="1">
@@ -1979,11 +4800,11 @@
       <w:lvlText w:val="%9."/>
       <w:lvlJc w:val="right"/>
       <w:pPr>
-        <w:ind w:left="6480" w:hanging="180"/>
+        <w:ind w:left="6120" w:hanging="180"/>
       </w:pPr>
     </w:lvl>
   </w:abstractNum>
-  <w:abstractNum w:abstractNumId="7" w15:restartNumberingAfterBreak="0">
+  <w:abstractNum w:abstractNumId="8" w15:restartNumberingAfterBreak="0">
     <w:nsid w:val="56A07D59"/>
     <w:multiLevelType w:val="hybridMultilevel"/>
     <w:tmpl w:val="42320550"/>
@@ -2072,7 +4893,7 @@
       </w:pPr>
     </w:lvl>
   </w:abstractNum>
-  <w:abstractNum w:abstractNumId="8" w15:restartNumberingAfterBreak="0">
+  <w:abstractNum w:abstractNumId="9" w15:restartNumberingAfterBreak="0">
     <w:nsid w:val="592D5738"/>
     <w:multiLevelType w:val="hybridMultilevel"/>
     <w:tmpl w:val="E0F84B60"/>
@@ -2195,7 +5016,7 @@
     <w:abstractNumId w:val="4"/>
   </w:num>
   <w:num w:numId="12">
-    <w:abstractNumId w:val="8"/>
+    <w:abstractNumId w:val="9"/>
   </w:num>
   <w:num w:numId="13">
     <w:abstractNumId w:val="2"/>
@@ -2204,7 +5025,7 @@
     <w:abstractNumId w:val="1"/>
   </w:num>
   <w:num w:numId="15">
-    <w:abstractNumId w:val="7"/>
+    <w:abstractNumId w:val="8"/>
   </w:num>
   <w:num w:numId="16">
     <w:abstractNumId w:val="3"/>
@@ -2213,6 +5034,21 @@
     <w:abstractNumId w:val="5"/>
   </w:num>
   <w:num w:numId="18">
+    <w:abstractNumId w:val="7"/>
+  </w:num>
+  <w:num w:numId="19">
+    <w:abstractNumId w:val="7"/>
+    <w:lvlOverride w:ilvl="0">
+      <w:startOverride w:val="1"/>
+    </w:lvlOverride>
+  </w:num>
+  <w:num w:numId="20">
+    <w:abstractNumId w:val="7"/>
+    <w:lvlOverride w:ilvl="0">
+      <w:startOverride w:val="1"/>
+    </w:lvlOverride>
+  </w:num>
+  <w:num w:numId="21">
     <w:abstractNumId w:val="6"/>
   </w:num>
 </w:numbering>
@@ -2690,7 +5526,6 @@
         <w:numId w:val="18"/>
       </w:numPr>
       <w:spacing w:before="200" w:after="0"/>
-      <w:ind w:left="360"/>
       <w:outlineLvl w:val="2"/>
     </w:pPr>
     <w:rPr>

</xml_diff>